<commit_message>
Update Project Document (9/5/2025)
</commit_message>
<xml_diff>
--- a/Hacking_Web_Server_Project.docx
+++ b/Hacking_Web_Server_Project.docx
@@ -446,6 +446,8 @@
           <w:sz w:val="28"/>
         </w:rPr>
         <w:sectPr>
+          <w:footerReference w:type="default" r:id="rId10"/>
+          <w:footerReference w:type="first" r:id="rId11"/>
           <w:pgSz w:w="11906" w:h="16838" w:code="9"/>
           <w:pgMar w:top="1134" w:right="1134" w:bottom="1134" w:left="1701" w:header="720" w:footer="720" w:gutter="0"/>
           <w:pgBorders w:display="firstPage" w:offsetFrom="page">
@@ -493,25 +495,26 @@
         </w:rPr>
         <w:t>2025</w:t>
       </w:r>
-    </w:p>
-    <w:p>
-      <w:pPr>
-        <w:jc w:val="center"/>
+      <w:bookmarkStart w:id="0" w:name="_GoBack"/>
+      <w:bookmarkEnd w:id="0"/>
+    </w:p>
+    <w:p>
+      <w:pPr>
         <w:rPr>
           <w:b/>
           <w:bCs/>
           <w:sz w:val="28"/>
         </w:rPr>
-      </w:pPr>
-      <w:r>
-        <w:rPr>
-          <w:b/>
-          <w:bCs/>
-          <w:sz w:val="28"/>
-        </w:rPr>
-        <w:lastRenderedPageBreak/>
-        <w:t>TRƯỜNG ĐẠI HỌC AN GIANG</w:t>
-      </w:r>
+        <w:sectPr>
+          <w:type w:val="continuous"/>
+          <w:pgSz w:w="11906" w:h="16838" w:code="9"/>
+          <w:pgMar w:top="1134" w:right="1134" w:bottom="1134" w:left="1701" w:header="720" w:footer="720" w:gutter="0"/>
+          <w:pgNumType w:start="1"/>
+          <w:cols w:space="720"/>
+          <w:titlePg/>
+          <w:docGrid w:linePitch="360"/>
+        </w:sectPr>
+      </w:pPr>
     </w:p>
     <w:p>
       <w:pPr>
@@ -572,7 +575,7 @@
           <w:lang w:eastAsia="ja-JP"/>
         </w:rPr>
         <w:drawing>
-          <wp:inline distT="0" distB="0" distL="0" distR="0" wp14:anchorId="05280DCE" wp14:editId="6CA63A13">
+          <wp:inline distT="0" distB="0" distL="0" distR="0" wp14:anchorId="4CBEAE15" wp14:editId="4A292C2D">
             <wp:extent cx="1440568" cy="1440568"/>
             <wp:effectExtent l="0" t="0" r="7620" b="7620"/>
             <wp:docPr id="3" name="Picture 3"/>
@@ -622,7 +625,7 @@
           <w:lang w:eastAsia="ja-JP"/>
         </w:rPr>
         <w:drawing>
-          <wp:inline distT="0" distB="0" distL="0" distR="0" wp14:anchorId="45410DC6" wp14:editId="6BBA34BA">
+          <wp:inline distT="0" distB="0" distL="0" distR="0" wp14:anchorId="28909E4E" wp14:editId="4F15D5A6">
             <wp:extent cx="1647825" cy="1647825"/>
             <wp:effectExtent l="0" t="0" r="9525" b="9525"/>
             <wp:docPr id="6" name="Picture 6"/>
@@ -703,15 +706,7 @@
           <w:bCs/>
           <w:sz w:val="28"/>
         </w:rPr>
-        <w:t>ĐỒ</w:t>
-      </w:r>
-      <w:r>
-        <w:rPr>
-          <w:b/>
-          <w:bCs/>
-          <w:sz w:val="28"/>
-        </w:rPr>
-        <w:t xml:space="preserve"> ÁN</w:t>
+        <w:t>ĐỒ ÁN</w:t>
       </w:r>
     </w:p>
     <w:p>
@@ -933,55 +928,39 @@
           <w:sz w:val="28"/>
         </w:rPr>
         <w:br/>
-        <w:t>AN GIANG, THÁNG</w:t>
-      </w:r>
-      <w:r>
+        <w:t>AN GIANG, THÁNG 8 NĂM 2025</w:t>
+      </w:r>
+    </w:p>
+    <w:p>
+      <w:pPr>
+        <w:jc w:val="center"/>
         <w:rPr>
           <w:b/>
           <w:bCs/>
           <w:sz w:val="28"/>
         </w:rPr>
-        <w:t xml:space="preserve"> </w:t>
-      </w:r>
-      <w:r>
-        <w:rPr>
-          <w:b/>
-          <w:bCs/>
-          <w:sz w:val="28"/>
-        </w:rPr>
-        <w:t>8</w:t>
-      </w:r>
-      <w:r>
-        <w:rPr>
-          <w:b/>
-          <w:bCs/>
-          <w:sz w:val="28"/>
-        </w:rPr>
-        <w:t xml:space="preserve"> </w:t>
-      </w:r>
-      <w:r>
-        <w:rPr>
-          <w:b/>
-          <w:bCs/>
-          <w:sz w:val="28"/>
-        </w:rPr>
-        <w:t>NĂM 2025</w:t>
-      </w:r>
-    </w:p>
-    <w:p>
-      <w:pPr>
-        <w:jc w:val="both"/>
-        <w:rPr>
-          <w:b/>
-          <w:bCs/>
-          <w:sz w:val="28"/>
-        </w:rPr>
-      </w:pPr>
-    </w:p>
-    <w:p>
-      <w:pPr>
-        <w:jc w:val="both"/>
-        <w:rPr>
+        <w:sectPr>
+          <w:pgSz w:w="11906" w:h="16838" w:code="9"/>
+          <w:pgMar w:top="1134" w:right="1134" w:bottom="1134" w:left="1701" w:header="720" w:footer="720" w:gutter="0"/>
+          <w:pgBorders w:offsetFrom="page">
+            <w:top w:val="single" w:sz="2" w:space="24" w:color="auto"/>
+            <w:left w:val="single" w:sz="2" w:space="24" w:color="auto"/>
+            <w:bottom w:val="single" w:sz="2" w:space="24" w:color="auto"/>
+            <w:right w:val="single" w:sz="2" w:space="24" w:color="auto"/>
+          </w:pgBorders>
+          <w:pgNumType w:start="1"/>
+          <w:cols w:space="720"/>
+          <w:titlePg/>
+          <w:docGrid w:linePitch="360"/>
+        </w:sectPr>
+      </w:pPr>
+    </w:p>
+    <w:p>
+      <w:pPr>
+        <w:jc w:val="both"/>
+        <w:rPr>
+          <w:b/>
+          <w:bCs/>
           <w:sz w:val="28"/>
         </w:rPr>
       </w:pPr>
@@ -1514,22 +1493,6 @@
         </w:rPr>
         <w:t>u có)</w:t>
       </w:r>
-    </w:p>
-    <w:p>
-      <w:pPr>
-        <w:jc w:val="both"/>
-        <w:rPr>
-          <w:szCs w:val="26"/>
-        </w:rPr>
-      </w:pPr>
-    </w:p>
-    <w:p>
-      <w:pPr>
-        <w:jc w:val="both"/>
-        <w:rPr>
-          <w:szCs w:val="26"/>
-        </w:rPr>
-      </w:pPr>
     </w:p>
     <w:p>
       <w:pPr>
@@ -4555,369 +4518,17 @@
     </w:sdt>
     <w:p>
       <w:pPr>
-        <w:jc w:val="both"/>
         <w:rPr>
           <w:sz w:val="28"/>
         </w:rPr>
       </w:pPr>
-    </w:p>
-    <w:p>
-      <w:pPr>
-        <w:jc w:val="both"/>
+      <w:r>
         <w:rPr>
           <w:sz w:val="28"/>
         </w:rPr>
-      </w:pPr>
-    </w:p>
-    <w:p>
-      <w:pPr>
-        <w:jc w:val="both"/>
-        <w:rPr>
-          <w:b/>
-          <w:bCs/>
-          <w:szCs w:val="26"/>
-        </w:rPr>
-      </w:pPr>
-    </w:p>
-    <w:p>
-      <w:pPr>
-        <w:jc w:val="both"/>
-        <w:rPr>
-          <w:b/>
-          <w:bCs/>
-          <w:szCs w:val="26"/>
-        </w:rPr>
-      </w:pPr>
-    </w:p>
-    <w:p>
-      <w:pPr>
-        <w:jc w:val="both"/>
-        <w:rPr>
-          <w:b/>
-          <w:bCs/>
-          <w:szCs w:val="26"/>
-        </w:rPr>
-      </w:pPr>
-    </w:p>
-    <w:p>
-      <w:pPr>
-        <w:jc w:val="both"/>
-        <w:rPr>
-          <w:b/>
-          <w:bCs/>
-          <w:szCs w:val="26"/>
-        </w:rPr>
-      </w:pPr>
-    </w:p>
-    <w:p>
-      <w:pPr>
-        <w:jc w:val="both"/>
-        <w:rPr>
-          <w:b/>
-          <w:bCs/>
-          <w:szCs w:val="26"/>
-        </w:rPr>
-      </w:pPr>
-    </w:p>
-    <w:p>
-      <w:pPr>
-        <w:jc w:val="both"/>
-        <w:rPr>
-          <w:b/>
-          <w:bCs/>
-          <w:szCs w:val="26"/>
-        </w:rPr>
-      </w:pPr>
-    </w:p>
-    <w:p>
-      <w:pPr>
-        <w:jc w:val="both"/>
-        <w:rPr>
-          <w:b/>
-          <w:bCs/>
-          <w:szCs w:val="26"/>
-        </w:rPr>
-      </w:pPr>
-    </w:p>
-    <w:p>
-      <w:pPr>
-        <w:jc w:val="both"/>
-        <w:rPr>
-          <w:b/>
-          <w:bCs/>
-          <w:szCs w:val="26"/>
-        </w:rPr>
-      </w:pPr>
-    </w:p>
-    <w:p>
-      <w:pPr>
-        <w:jc w:val="both"/>
-        <w:rPr>
-          <w:b/>
-          <w:bCs/>
-          <w:szCs w:val="26"/>
-        </w:rPr>
-      </w:pPr>
-    </w:p>
-    <w:p>
-      <w:pPr>
-        <w:jc w:val="both"/>
-        <w:rPr>
-          <w:b/>
-          <w:bCs/>
-          <w:szCs w:val="26"/>
-        </w:rPr>
-      </w:pPr>
-    </w:p>
-    <w:p>
-      <w:pPr>
-        <w:jc w:val="both"/>
-        <w:rPr>
-          <w:b/>
-          <w:bCs/>
-          <w:szCs w:val="26"/>
-        </w:rPr>
-      </w:pPr>
-    </w:p>
-    <w:p>
-      <w:pPr>
-        <w:jc w:val="both"/>
-        <w:rPr>
-          <w:b/>
-          <w:bCs/>
-          <w:szCs w:val="26"/>
-        </w:rPr>
-      </w:pPr>
-    </w:p>
-    <w:p>
-      <w:pPr>
-        <w:jc w:val="both"/>
-        <w:rPr>
-          <w:b/>
-          <w:bCs/>
-          <w:szCs w:val="26"/>
-        </w:rPr>
-      </w:pPr>
-    </w:p>
-    <w:p>
-      <w:pPr>
-        <w:jc w:val="both"/>
-        <w:rPr>
-          <w:b/>
-          <w:bCs/>
-          <w:szCs w:val="26"/>
-        </w:rPr>
-      </w:pPr>
-    </w:p>
-    <w:p>
-      <w:pPr>
-        <w:jc w:val="both"/>
-        <w:rPr>
-          <w:b/>
-          <w:bCs/>
-          <w:szCs w:val="26"/>
-        </w:rPr>
-      </w:pPr>
-    </w:p>
-    <w:p>
-      <w:pPr>
-        <w:jc w:val="both"/>
-        <w:rPr>
-          <w:b/>
-          <w:bCs/>
-          <w:szCs w:val="26"/>
-        </w:rPr>
-      </w:pPr>
-    </w:p>
-    <w:p>
-      <w:pPr>
-        <w:jc w:val="both"/>
-        <w:rPr>
-          <w:b/>
-          <w:bCs/>
-          <w:szCs w:val="26"/>
-        </w:rPr>
-      </w:pPr>
-    </w:p>
-    <w:p>
-      <w:pPr>
-        <w:jc w:val="both"/>
-        <w:rPr>
-          <w:b/>
-          <w:bCs/>
-          <w:szCs w:val="26"/>
-        </w:rPr>
-      </w:pPr>
-    </w:p>
-    <w:p>
-      <w:pPr>
-        <w:jc w:val="both"/>
-        <w:rPr>
-          <w:b/>
-          <w:bCs/>
-          <w:szCs w:val="26"/>
-        </w:rPr>
-      </w:pPr>
-    </w:p>
-    <w:p>
-      <w:pPr>
-        <w:jc w:val="both"/>
-        <w:rPr>
-          <w:b/>
-          <w:bCs/>
-          <w:szCs w:val="26"/>
-        </w:rPr>
-      </w:pPr>
-    </w:p>
-    <w:p>
-      <w:pPr>
-        <w:jc w:val="both"/>
-        <w:rPr>
-          <w:b/>
-          <w:bCs/>
-          <w:szCs w:val="26"/>
-        </w:rPr>
-      </w:pPr>
-    </w:p>
-    <w:p>
-      <w:pPr>
-        <w:jc w:val="both"/>
-        <w:rPr>
-          <w:b/>
-          <w:bCs/>
-          <w:szCs w:val="26"/>
-        </w:rPr>
-      </w:pPr>
-    </w:p>
-    <w:p>
-      <w:pPr>
-        <w:jc w:val="both"/>
-        <w:rPr>
-          <w:b/>
-          <w:bCs/>
-          <w:szCs w:val="26"/>
-        </w:rPr>
-      </w:pPr>
-    </w:p>
-    <w:p>
-      <w:pPr>
-        <w:jc w:val="both"/>
-        <w:rPr>
-          <w:b/>
-          <w:bCs/>
-          <w:szCs w:val="26"/>
-        </w:rPr>
-      </w:pPr>
-    </w:p>
-    <w:p>
-      <w:pPr>
-        <w:jc w:val="both"/>
-        <w:rPr>
-          <w:b/>
-          <w:bCs/>
-          <w:szCs w:val="26"/>
-        </w:rPr>
-      </w:pPr>
-    </w:p>
-    <w:p>
-      <w:pPr>
-        <w:jc w:val="both"/>
-        <w:rPr>
-          <w:b/>
-          <w:bCs/>
-          <w:szCs w:val="26"/>
-        </w:rPr>
-      </w:pPr>
-    </w:p>
-    <w:p>
-      <w:pPr>
-        <w:jc w:val="both"/>
-        <w:rPr>
-          <w:b/>
-          <w:bCs/>
-          <w:szCs w:val="26"/>
-        </w:rPr>
-      </w:pPr>
-    </w:p>
-    <w:p>
-      <w:pPr>
-        <w:jc w:val="both"/>
-        <w:rPr>
-          <w:b/>
-          <w:bCs/>
-          <w:szCs w:val="26"/>
-        </w:rPr>
-      </w:pPr>
-    </w:p>
-    <w:p>
-      <w:pPr>
-        <w:jc w:val="both"/>
-        <w:rPr>
-          <w:b/>
-          <w:bCs/>
-          <w:szCs w:val="26"/>
-        </w:rPr>
-      </w:pPr>
-    </w:p>
-    <w:p>
-      <w:pPr>
-        <w:jc w:val="both"/>
-        <w:rPr>
-          <w:b/>
-          <w:bCs/>
-          <w:szCs w:val="26"/>
-        </w:rPr>
-      </w:pPr>
-    </w:p>
-    <w:p>
-      <w:pPr>
-        <w:jc w:val="both"/>
-        <w:rPr>
-          <w:b/>
-          <w:bCs/>
-          <w:szCs w:val="26"/>
-        </w:rPr>
-      </w:pPr>
-    </w:p>
-    <w:p>
-      <w:pPr>
-        <w:jc w:val="both"/>
-        <w:rPr>
-          <w:b/>
-          <w:bCs/>
-          <w:szCs w:val="26"/>
-        </w:rPr>
-      </w:pPr>
-    </w:p>
-    <w:p>
-      <w:pPr>
-        <w:jc w:val="both"/>
-        <w:rPr>
-          <w:b/>
-          <w:bCs/>
-          <w:szCs w:val="26"/>
-        </w:rPr>
-      </w:pPr>
-    </w:p>
-    <w:p>
-      <w:pPr>
-        <w:jc w:val="both"/>
-        <w:rPr>
-          <w:b/>
-          <w:bCs/>
-          <w:szCs w:val="26"/>
-        </w:rPr>
-      </w:pPr>
-    </w:p>
-    <w:p>
-      <w:pPr>
-        <w:jc w:val="both"/>
-        <w:rPr>
-          <w:b/>
-          <w:bCs/>
-          <w:szCs w:val="26"/>
-        </w:rPr>
-      </w:pPr>
+        <w:lastRenderedPageBreak/>
+        <w:br w:type="page"/>
+      </w:r>
     </w:p>
     <w:p>
       <w:pPr>
@@ -4935,13 +4546,14 @@
           <w:sz w:val="28"/>
         </w:rPr>
       </w:pPr>
-      <w:bookmarkStart w:id="0" w:name="_Toc207641130"/>
+      <w:bookmarkStart w:id="1" w:name="_Toc207641130"/>
       <w:r>
         <w:rPr>
           <w:b/>
           <w:bCs/>
           <w:sz w:val="28"/>
         </w:rPr>
+        <w:lastRenderedPageBreak/>
         <w:t>TỔNG QUAN VỀ</w:t>
       </w:r>
       <w:r>
@@ -4968,7 +4580,7 @@
         </w:rPr>
         <w:t>NG</w:t>
       </w:r>
-      <w:bookmarkEnd w:id="0"/>
+      <w:bookmarkEnd w:id="1"/>
     </w:p>
     <w:p>
       <w:pPr>
@@ -4985,7 +4597,7 @@
           <w:bCs/>
         </w:rPr>
       </w:pPr>
-      <w:bookmarkStart w:id="1" w:name="_Toc207641131"/>
+      <w:bookmarkStart w:id="2" w:name="_Toc207641131"/>
       <w:r>
         <w:rPr>
           <w:b/>
@@ -4993,7 +4605,7 @@
         </w:rPr>
         <w:t>Giới thiệu</w:t>
       </w:r>
-      <w:bookmarkEnd w:id="1"/>
+      <w:bookmarkEnd w:id="2"/>
     </w:p>
     <w:p>
       <w:pPr>
@@ -5008,7 +4620,13 @@
         <w:rPr>
           <w:bCs/>
         </w:rPr>
-        <w:t>Trong thời đại số hóa</w:t>
+        <w:t xml:space="preserve">Trong kỷ nguyên số </w:t>
+      </w:r>
+      <w:r>
+        <w:rPr>
+          <w:bCs/>
+        </w:rPr>
+        <w:t>hóa</w:t>
       </w:r>
       <w:r>
         <w:rPr>
@@ -5044,7 +4662,25 @@
         <w:rPr>
           <w:bCs/>
         </w:rPr>
-        <w:t xml:space="preserve"> đã trở thành một phần không thể thiếu của các tổ chức, doanh nghiệp, là cầu nối quan trọng để giao tiếp, cung cấp dịch vụ và thực hiện các hoạt động kinh doanh. Vớ</w:t>
+        <w:t xml:space="preserve"> đã trở thành </w:t>
+      </w:r>
+      <w:r>
+        <w:rPr>
+          <w:bCs/>
+        </w:rPr>
+        <w:t>nền tảng cốt lõi của mọi tổ chức và doanh nghiệp, hoạt động như một cầu nối quan trọng để cung cấp dịch vụ, chia sẻ thông tin và thực hiện các giao dịch trực tuyến</w:t>
+      </w:r>
+      <w:r>
+        <w:rPr>
+          <w:bCs/>
+        </w:rPr>
+        <w:t>.</w:t>
+      </w:r>
+      <w:r>
+        <w:rPr>
+          <w:bCs/>
+        </w:rPr>
+        <w:t>Vớ</w:t>
       </w:r>
       <w:r>
         <w:rPr>
@@ -5074,13 +4710,115 @@
         <w:rPr>
           <w:bCs/>
         </w:rPr>
-        <w:t xml:space="preserve"> ảnh hưởng đến thông tin cá nhân người dùng về (tài khoản mật khẩu ngân hàng, thông tin doanh nghiệp, bí mật quốc gia,…) và nhiều hậu quả nặng nề khác</w:t>
+        <w:t xml:space="preserve"> ảnh hưởng đến thông tin cá nhân người dùng về (tài khoản mật khẩ</w:t>
+      </w:r>
+      <w:r>
+        <w:rPr>
+          <w:bCs/>
+        </w:rPr>
+        <w:t>u</w:t>
+      </w:r>
+      <w:r>
+        <w:rPr>
+          <w:bCs/>
+        </w:rPr>
+        <w:t xml:space="preserve">, thông tin </w:t>
+      </w:r>
+      <w:r>
+        <w:rPr>
+          <w:bCs/>
+        </w:rPr>
+        <w:t xml:space="preserve">và bí mật kinh doanh của </w:t>
+      </w:r>
+      <w:r>
+        <w:rPr>
+          <w:bCs/>
+        </w:rPr>
+        <w:t>doanh nghiệ</w:t>
+      </w:r>
+      <w:r>
+        <w:rPr>
+          <w:bCs/>
+        </w:rPr>
+        <w:t>p</w:t>
+      </w:r>
+      <w:r>
+        <w:rPr>
+          <w:bCs/>
+        </w:rPr>
+        <w:t>,…) và nhiều hậu quả nặng nề khác</w:t>
       </w:r>
       <w:r>
         <w:rPr>
           <w:bCs/>
         </w:rPr>
         <w:t>. Mục tiêu của các cuộc tấn công này có thể là đánh cắp thông tin nhạy cảm (như dữ liệu thẻ tín dụng, tài khoản ngân hàng), công bố thông tin mật, hoặc thay đổi giao diện trang web (defacing).</w:t>
+      </w:r>
+    </w:p>
+    <w:p>
+      <w:pPr>
+        <w:keepNext/>
+        <w:spacing w:line="288" w:lineRule="auto"/>
+        <w:jc w:val="center"/>
+      </w:pPr>
+      <w:r>
+        <w:rPr>
+          <w:noProof/>
+          <w:lang w:eastAsia="ja-JP"/>
+        </w:rPr>
+        <w:drawing>
+          <wp:inline distT="0" distB="0" distL="0" distR="0" wp14:anchorId="62C4239F" wp14:editId="40EEBB99">
+            <wp:extent cx="3085213" cy="1682905"/>
+            <wp:effectExtent l="0" t="0" r="1270" b="0"/>
+            <wp:docPr id="9" name="Picture 9"/>
+            <wp:cNvGraphicFramePr>
+              <a:graphicFrameLocks xmlns:a="http://schemas.openxmlformats.org/drawingml/2006/main" noChangeAspect="1"/>
+            </wp:cNvGraphicFramePr>
+            <a:graphic xmlns:a="http://schemas.openxmlformats.org/drawingml/2006/main">
+              <a:graphicData uri="http://schemas.openxmlformats.org/drawingml/2006/picture">
+                <pic:pic xmlns:pic="http://schemas.openxmlformats.org/drawingml/2006/picture">
+                  <pic:nvPicPr>
+                    <pic:cNvPr id="9" name="Gemini_Generated_Image_9jg5m89jg5m89jg5.png"/>
+                    <pic:cNvPicPr/>
+                  </pic:nvPicPr>
+                  <pic:blipFill>
+                    <a:blip r:embed="rId12" cstate="print">
+                      <a:extLst>
+                        <a:ext uri="{28A0092B-C50C-407E-A947-70E740481C1C}">
+                          <a14:useLocalDpi xmlns:a14="http://schemas.microsoft.com/office/drawing/2010/main" val="0"/>
+                        </a:ext>
+                      </a:extLst>
+                    </a:blip>
+                    <a:stretch>
+                      <a:fillRect/>
+                    </a:stretch>
+                  </pic:blipFill>
+                  <pic:spPr>
+                    <a:xfrm>
+                      <a:off x="0" y="0"/>
+                      <a:ext cx="3094710" cy="1688085"/>
+                    </a:xfrm>
+                    <a:prstGeom prst="rect">
+                      <a:avLst/>
+                    </a:prstGeom>
+                  </pic:spPr>
+                </pic:pic>
+              </a:graphicData>
+            </a:graphic>
+          </wp:inline>
+        </w:drawing>
+      </w:r>
+    </w:p>
+    <w:p>
+      <w:pPr>
+        <w:pStyle w:val="Caption"/>
+        <w:jc w:val="center"/>
+        <w:rPr>
+          <w:bCs/>
+        </w:rPr>
+      </w:pPr>
+      <w:r>
+        <w:t>Hình 1.1</w:t>
       </w:r>
     </w:p>
     <w:p>
@@ -5108,7 +4846,200 @@
         <w:rPr>
           <w:bCs/>
         </w:rPr>
-        <w:t>. Đồ án này được xây dựng trên tinh thần đó, với mục tiêu không chỉ phân tích chi tiết các kỹ thuật tấn công phổ biến vào web server mà còn trình bày cách xây dựng môi trường demo thực tế và đưa ra các biện pháp phòng chống hiệu quả, giúp nâng cao nhận thức và trang bị kiến thức cần thiết để bảo vệ hệ thống.</w:t>
+        <w:t xml:space="preserve">. </w:t>
+      </w:r>
+    </w:p>
+    <w:p>
+      <w:pPr>
+        <w:keepNext/>
+        <w:spacing w:line="288" w:lineRule="auto"/>
+        <w:jc w:val="center"/>
+      </w:pPr>
+      <w:r>
+        <w:rPr>
+          <w:bCs/>
+          <w:noProof/>
+          <w:lang w:eastAsia="ja-JP"/>
+        </w:rPr>
+        <w:drawing>
+          <wp:inline distT="0" distB="0" distL="0" distR="0" wp14:anchorId="00D53F19" wp14:editId="6C7F1E4D">
+            <wp:extent cx="2990945" cy="1739631"/>
+            <wp:effectExtent l="0" t="0" r="0" b="0"/>
+            <wp:docPr id="11" name="Picture 11"/>
+            <wp:cNvGraphicFramePr>
+              <a:graphicFrameLocks xmlns:a="http://schemas.openxmlformats.org/drawingml/2006/main" noChangeAspect="1"/>
+            </wp:cNvGraphicFramePr>
+            <a:graphic xmlns:a="http://schemas.openxmlformats.org/drawingml/2006/main">
+              <a:graphicData uri="http://schemas.openxmlformats.org/drawingml/2006/picture">
+                <pic:pic xmlns:pic="http://schemas.openxmlformats.org/drawingml/2006/picture">
+                  <pic:nvPicPr>
+                    <pic:cNvPr id="11" name="webseveractack01.jpg"/>
+                    <pic:cNvPicPr/>
+                  </pic:nvPicPr>
+                  <pic:blipFill>
+                    <a:blip r:embed="rId13">
+                      <a:extLst>
+                        <a:ext uri="{28A0092B-C50C-407E-A947-70E740481C1C}">
+                          <a14:useLocalDpi xmlns:a14="http://schemas.microsoft.com/office/drawing/2010/main" val="0"/>
+                        </a:ext>
+                      </a:extLst>
+                    </a:blip>
+                    <a:stretch>
+                      <a:fillRect/>
+                    </a:stretch>
+                  </pic:blipFill>
+                  <pic:spPr>
+                    <a:xfrm>
+                      <a:off x="0" y="0"/>
+                      <a:ext cx="3029209" cy="1761887"/>
+                    </a:xfrm>
+                    <a:prstGeom prst="rect">
+                      <a:avLst/>
+                    </a:prstGeom>
+                  </pic:spPr>
+                </pic:pic>
+              </a:graphicData>
+            </a:graphic>
+          </wp:inline>
+        </w:drawing>
+      </w:r>
+    </w:p>
+    <w:p>
+      <w:pPr>
+        <w:pStyle w:val="Caption"/>
+        <w:jc w:val="center"/>
+        <w:rPr>
+          <w:bCs/>
+        </w:rPr>
+      </w:pPr>
+      <w:r>
+        <w:t xml:space="preserve">Hình </w:t>
+      </w:r>
+      <w:r>
+        <w:t>1.</w:t>
+      </w:r>
+      <w:r>
+        <w:t xml:space="preserve">2 </w:t>
+      </w:r>
+    </w:p>
+    <w:p>
+      <w:pPr>
+        <w:spacing w:line="288" w:lineRule="auto"/>
+        <w:ind w:left="720" w:firstLine="720"/>
+        <w:jc w:val="both"/>
+        <w:rPr>
+          <w:bCs/>
+        </w:rPr>
+      </w:pPr>
+      <w:r>
+        <w:rPr>
+          <w:bCs/>
+        </w:rPr>
+        <w:lastRenderedPageBreak/>
+        <w:t xml:space="preserve">Đồ án này được </w:t>
+      </w:r>
+      <w:r>
+        <w:rPr>
+          <w:bCs/>
+        </w:rPr>
+        <w:t xml:space="preserve">xây dựng với mục tiêu cung cấp một cái nhìn toàn diện về các mối đe dọa này. Chúng tôi không chỉ đi sâu vào việc phân tích các kỹ thuật tấn công phổ biến mà còn tập trung vào khía cạnh thực hành, nhằm giúp người học có thể tự xây dựng và </w:t>
+      </w:r>
+      <w:r>
+        <w:rPr>
+          <w:bCs/>
+        </w:rPr>
+        <w:t xml:space="preserve">phòng ngừa và </w:t>
+      </w:r>
+      <w:r>
+        <w:rPr>
+          <w:bCs/>
+        </w:rPr>
+        <w:t>bảo vệ hệ thống</w:t>
+      </w:r>
+      <w:r>
+        <w:rPr>
+          <w:bCs/>
+        </w:rPr>
+        <w:t xml:space="preserve"> web server</w:t>
+      </w:r>
+      <w:r>
+        <w:rPr>
+          <w:bCs/>
+        </w:rPr>
+        <w:t>.</w:t>
+      </w:r>
+      <w:r>
+        <w:rPr>
+          <w:bCs/>
+        </w:rPr>
+        <w:t xml:space="preserve"> Cụ thể hơn, đồ án sẽ phân tích chuyên sâu và làm rõ chi tiết các kỹ thuật tấn công web server phổ biến nhất hiện nay, bao gồm SQL Injection, Cross-Site Scripting (XXS),</w:t>
+      </w:r>
+      <w:r>
+        <w:t xml:space="preserve"> </w:t>
+      </w:r>
+      <w:r>
+        <w:rPr>
+          <w:bCs/>
+        </w:rPr>
+        <w:t>Insecure Direct Object References</w:t>
+      </w:r>
+      <w:r>
+        <w:rPr>
+          <w:bCs/>
+        </w:rPr>
+        <w:t xml:space="preserve">, </w:t>
+      </w:r>
+      <w:r>
+        <w:rPr>
+          <w:bCs/>
+        </w:rPr>
+        <w:t>Sensitive data exposure</w:t>
+      </w:r>
+      <w:r>
+        <w:rPr>
+          <w:bCs/>
+        </w:rPr>
+        <w:t xml:space="preserve">, </w:t>
+      </w:r>
+      <w:r>
+        <w:rPr>
+          <w:bCs/>
+        </w:rPr>
+        <w:t xml:space="preserve"> và các lỗ hổng khác như Directory Traversal, File Upload Vulnerability…</w:t>
+      </w:r>
+      <w:r>
+        <w:rPr>
+          <w:bCs/>
+        </w:rPr>
+        <w:t xml:space="preserve"> Dự trên cơ sở lý thuyết cũng như các cách thức tấn công web server này chúng tôi thiết lập một môi trường ảo mô phỏng các cuộc tấn công một cách an toàn và hợp pháp có tính tham khảo và nghiên cứu và chia sẻ. Từ đó giúp người học nắm vững các bước tấn công và cách thức khai thác hệ thống.</w:t>
+      </w:r>
+    </w:p>
+    <w:p>
+      <w:pPr>
+        <w:spacing w:line="288" w:lineRule="auto"/>
+        <w:ind w:left="720" w:firstLine="720"/>
+        <w:jc w:val="both"/>
+        <w:rPr>
+          <w:bCs/>
+        </w:rPr>
+      </w:pPr>
+      <w:r>
+        <w:rPr>
+          <w:bCs/>
+        </w:rPr>
+        <w:t>Qua các cơ sở đó, từ lý thuyết đến cách thức hoạt động, xâm nhập tấn công một hệ thống máy chủ web</w:t>
+      </w:r>
+      <w:r>
+        <w:rPr>
+          <w:bCs/>
+        </w:rPr>
+        <w:t>,</w:t>
+      </w:r>
+      <w:r>
+        <w:rPr>
+          <w:bCs/>
+        </w:rPr>
+        <w:t xml:space="preserve"> đồ án đưa ra các biện pháp cũng như các chiến lược và phòng thủ hiệu quả, bao gồm kỹ thuật lập trình an toàn, cấu hình hệ thống đúng cách và sử dụng các công cụ bảo mật chuyên dụng như Firewalls và IDS/IPS</w:t>
       </w:r>
     </w:p>
     <w:p>
@@ -5126,7 +5057,7 @@
           <w:bCs/>
         </w:rPr>
       </w:pPr>
-      <w:bookmarkStart w:id="2" w:name="_Toc207641132"/>
+      <w:bookmarkStart w:id="3" w:name="_Toc207641132"/>
       <w:r>
         <w:rPr>
           <w:b/>
@@ -5141,7 +5072,7 @@
         </w:rPr>
         <w:t>, các giai đoạn của một cuộc tấn công, phân loại hacker</w:t>
       </w:r>
-      <w:bookmarkEnd w:id="2"/>
+      <w:bookmarkEnd w:id="3"/>
     </w:p>
     <w:p>
       <w:pPr>
@@ -5177,7 +5108,7 @@
           <w:bCs/>
         </w:rPr>
       </w:pPr>
-      <w:bookmarkStart w:id="3" w:name="_Toc207641133"/>
+      <w:bookmarkStart w:id="4" w:name="_Toc207641133"/>
       <w:r>
         <w:rPr>
           <w:b/>
@@ -5192,7 +5123,7 @@
         </w:rPr>
         <w:t xml:space="preserve"> và liên quan đến web server</w:t>
       </w:r>
-      <w:bookmarkEnd w:id="3"/>
+      <w:bookmarkEnd w:id="4"/>
     </w:p>
     <w:p>
       <w:pPr>
@@ -5316,14 +5247,7 @@
         <w:rPr>
           <w:bCs/>
         </w:rPr>
-        <w:t xml:space="preserve">bảo mật, sử dụng chính sách mật khẩu yếu … đều là các </w:t>
-      </w:r>
-      <w:r>
-        <w:rPr>
-          <w:bCs/>
-        </w:rPr>
-        <w:lastRenderedPageBreak/>
-        <w:t>điểm nhạy cảm có khả</w:t>
+        <w:t>bảo mật, sử dụng chính sách mật khẩu yếu … đều là các điểm nhạy cảm có khả</w:t>
       </w:r>
       <w:r>
         <w:rPr>
@@ -5733,6 +5657,7 @@
           <w:b/>
           <w:bCs/>
         </w:rPr>
+        <w:lastRenderedPageBreak/>
         <w:t>Attack:</w:t>
       </w:r>
       <w:r>
@@ -6039,14 +5964,7 @@
         <w:rPr>
           <w:bCs/>
         </w:rPr>
-        <w:t xml:space="preserve"> là nơi lưu trữ các nội dung của một website, trên cơ sở dữ liệu có thể lưu thông tin về các tài khoản, mật khẩu, email … của người dùng. Hoặc thậm chí là các thông tin cực kỳ quan trọng như </w:t>
-      </w:r>
-      <w:r>
-        <w:rPr>
-          <w:bCs/>
-        </w:rPr>
-        <w:lastRenderedPageBreak/>
-        <w:t>thông tin về thẻ thanh toán và hồ sơ y tế. Vậy nên đây là một mục tiêu phổ biến của Hacker.</w:t>
+        <w:t xml:space="preserve"> là nơi lưu trữ các nội dung của một website, trên cơ sở dữ liệu có thể lưu thông tin về các tài khoản, mật khẩu, email … của người dùng. Hoặc thậm chí là các thông tin cực kỳ quan trọng như thông tin về thẻ thanh toán và hồ sơ y tế. Vậy nên đây là một mục tiêu phổ biến của Hacker.</w:t>
       </w:r>
       <w:r>
         <w:rPr>
@@ -6167,6 +6085,7 @@
         <w:jc w:val="both"/>
       </w:pPr>
       <w:r>
+        <w:lastRenderedPageBreak/>
         <w:t>Các cuộc tấn công không chỉ nhắm vào chính máy chủ mà còn vào cách giao tiếp giữa máy chủ và người dùng.</w:t>
       </w:r>
     </w:p>
@@ -6428,7 +6347,6 @@
         <w:rPr>
           <w:bCs/>
         </w:rPr>
-        <w:lastRenderedPageBreak/>
         <w:t>SQL Injection cho phép xóa, chèn, cập nhật, v.v. trên cơ sở dữ liệu của website.</w:t>
       </w:r>
       <w:r>
@@ -6461,16 +6379,15 @@
     </w:p>
     <w:p>
       <w:pPr>
+        <w:keepNext/>
         <w:jc w:val="center"/>
-        <w:rPr>
-          <w:bCs/>
-        </w:rPr>
       </w:pPr>
       <w:r>
         <w:rPr>
           <w:noProof/>
           <w:lang w:eastAsia="ja-JP"/>
         </w:rPr>
+        <w:lastRenderedPageBreak/>
         <w:drawing>
           <wp:inline distT="0" distB="0" distL="0" distR="0" wp14:anchorId="35101CFF" wp14:editId="5F6902C5">
             <wp:extent cx="4067504" cy="2291552"/>
@@ -6489,7 +6406,7 @@
                     </pic:cNvPicPr>
                   </pic:nvPicPr>
                   <pic:blipFill>
-                    <a:blip r:embed="rId10">
+                    <a:blip r:embed="rId14">
                       <a:extLst>
                         <a:ext uri="{28A0092B-C50C-407E-A947-70E740481C1C}">
                           <a14:useLocalDpi xmlns:a14="http://schemas.microsoft.com/office/drawing/2010/main" val="0"/>
@@ -6525,6 +6442,18 @@
     </w:p>
     <w:p>
       <w:pPr>
+        <w:pStyle w:val="Caption"/>
+        <w:jc w:val="center"/>
+        <w:rPr>
+          <w:bCs/>
+        </w:rPr>
+      </w:pPr>
+      <w:r>
+        <w:t>Hình 1.3</w:t>
+      </w:r>
+    </w:p>
+    <w:p>
+      <w:pPr>
         <w:pStyle w:val="ListParagraph"/>
         <w:numPr>
           <w:ilvl w:val="1"/>
@@ -6551,11 +6480,8 @@
     </w:p>
     <w:p>
       <w:pPr>
+        <w:keepNext/>
         <w:jc w:val="center"/>
-        <w:rPr>
-          <w:b/>
-          <w:bCs/>
-        </w:rPr>
       </w:pPr>
       <w:r>
         <w:rPr>
@@ -6580,7 +6506,7 @@
                     </pic:cNvPicPr>
                   </pic:nvPicPr>
                   <pic:blipFill>
-                    <a:blip r:embed="rId11">
+                    <a:blip r:embed="rId15">
                       <a:extLst>
                         <a:ext uri="{28A0092B-C50C-407E-A947-70E740481C1C}">
                           <a14:useLocalDpi xmlns:a14="http://schemas.microsoft.com/office/drawing/2010/main" val="0"/>
@@ -6616,71 +6542,87 @@
     </w:p>
     <w:p>
       <w:pPr>
+        <w:pStyle w:val="Caption"/>
+        <w:jc w:val="center"/>
+        <w:rPr>
+          <w:b/>
+          <w:bCs/>
+        </w:rPr>
+      </w:pPr>
+      <w:r>
+        <w:t>Hình 1.4</w:t>
+      </w:r>
+    </w:p>
+    <w:p>
+      <w:pPr>
+        <w:pStyle w:val="ListParagraph"/>
+        <w:numPr>
+          <w:ilvl w:val="2"/>
+          <w:numId w:val="4"/>
+        </w:numPr>
+        <w:rPr>
+          <w:bCs/>
+        </w:rPr>
+      </w:pPr>
+      <w:r>
+        <w:rPr>
+          <w:bCs/>
+        </w:rPr>
+        <w:t>Kỹ thuật tấn công này dựa vào việc cho phép khai báo External Entity (đối tượng mở rộng) trong phần DTD của dữ liệu XML, attacker có thể khai báo một entity để đọc nội dung của file bất kỳ trong hệ thống nếu trình phân tích XML (parser) được cấu hình không tốt.</w:t>
+      </w:r>
+    </w:p>
+    <w:p>
+      <w:pPr>
+        <w:pStyle w:val="ListParagraph"/>
+        <w:numPr>
+          <w:ilvl w:val="2"/>
+          <w:numId w:val="4"/>
+        </w:numPr>
+        <w:rPr>
+          <w:bCs/>
+        </w:rPr>
+      </w:pPr>
+      <w:r>
+        <w:rPr>
+          <w:bCs/>
+        </w:rPr>
+        <w:t>Để tránh bị khai thác lỗ hổng này thì cần cấu hình trình phân tích XML (parser), không cho phép sử dụng khai báo External Entity (đối tượng mở rộng) trong phần định kiểu tài liệu DTD.</w:t>
+      </w:r>
+      <w:r>
+        <w:rPr>
+          <w:bCs/>
+        </w:rPr>
+        <w:fldChar w:fldCharType="begin"/>
+      </w:r>
+      <w:r>
+        <w:rPr>
+          <w:bCs/>
+        </w:rPr>
+        <w:instrText xml:space="preserve"> ADDIN ZOTERO_ITEM CSL_CITATION {"citationID":"b73RHelo","properties":{"formattedCitation":"[2]","plainCitation":"[2]","noteIndex":0},"citationItems":[{"id":8,"uris":["http://zotero.org/users/local/N9Vb2a9Q/items/FY9Q6X9W"],"itemData":{"id":8,"type":"webpage","abstract":"Trong thời đại công nghệ phát triển hiện nay, việc đảm bảo an ninh thông tin trên không gian mạng đang là vấn đề dành được nhiều sự quan tâm. Nguy cơ mất an toàn thông tin đang là mối đe dọa lớn và ng...","language":"en","title":"Tổng quan một số kỹ thuật khai thác lỗ hổng bảo mật Web (P1)","URL":"https://viblo.asia/p/tong-quan-mot-so-ky-thuat-khai-thac-lo-hong-bao-mat-web-p1-gGJ59MOP5X2","accessed":{"date-parts":[["2025",9,2]]},"issued":{"date-parts":[["2020",12,15]]}}}],"schema":"https://github.com/citation-style-language/schema/raw/master/csl-citation.json"} </w:instrText>
+      </w:r>
+      <w:r>
+        <w:rPr>
+          <w:bCs/>
+        </w:rPr>
+        <w:fldChar w:fldCharType="separate"/>
+      </w:r>
+      <w:r>
+        <w:t>[2]</w:t>
+      </w:r>
+      <w:r>
+        <w:rPr>
+          <w:bCs/>
+        </w:rPr>
+        <w:fldChar w:fldCharType="end"/>
+      </w:r>
+    </w:p>
+    <w:p>
+      <w:pPr>
         <w:pStyle w:val="ListParagraph"/>
         <w:numPr>
           <w:ilvl w:val="1"/>
           <w:numId w:val="4"/>
         </w:numPr>
-        <w:rPr>
-          <w:bCs/>
-        </w:rPr>
-      </w:pPr>
-      <w:r>
-        <w:rPr>
-          <w:bCs/>
-        </w:rPr>
-        <w:t>Kỹ thuật tấn công này dựa vào việc cho phép khai báo External Entity (đối tượng mở rộng) trong phần DTD của dữ liệu XML, attacker có thể khai báo một entity để đọc nội dung của file bất kỳ trong hệ thống nếu trình phân tích XML (parser) được cấu hình không tốt.</w:t>
-      </w:r>
-    </w:p>
-    <w:p>
-      <w:pPr>
-        <w:pStyle w:val="ListParagraph"/>
-        <w:ind w:left="1800"/>
-        <w:rPr>
-          <w:bCs/>
-        </w:rPr>
-      </w:pPr>
-      <w:r>
-        <w:rPr>
-          <w:bCs/>
-        </w:rPr>
-        <w:t>Để tránh bị khai thác lỗ hổng này thì cần cấu hình trình phân tích XML (parser), không cho phép sử dụng khai báo External Entity (đối tượng mở rộng) trong phần định kiểu tài liệu DTD.</w:t>
-      </w:r>
-      <w:r>
-        <w:rPr>
-          <w:bCs/>
-        </w:rPr>
-        <w:fldChar w:fldCharType="begin"/>
-      </w:r>
-      <w:r>
-        <w:rPr>
-          <w:bCs/>
-        </w:rPr>
-        <w:instrText xml:space="preserve"> ADDIN ZOTERO_ITEM CSL_CITATION {"citationID":"b73RHelo","properties":{"formattedCitation":"[2]","plainCitation":"[2]","noteIndex":0},"citationItems":[{"id":8,"uris":["http://zotero.org/users/local/N9Vb2a9Q/items/FY9Q6X9W"],"itemData":{"id":8,"type":"webpage","abstract":"Trong thời đại công nghệ phát triển hiện nay, việc đảm bảo an ninh thông tin trên không gian mạng đang là vấn đề dành được nhiều sự quan tâm. Nguy cơ mất an toàn thông tin đang là mối đe dọa lớn và ng...","language":"en","title":"Tổng quan một số kỹ thuật khai thác lỗ hổng bảo mật Web (P1)","URL":"https://viblo.asia/p/tong-quan-mot-so-ky-thuat-khai-thac-lo-hong-bao-mat-web-p1-gGJ59MOP5X2","accessed":{"date-parts":[["2025",9,2]]},"issued":{"date-parts":[["2020",12,15]]}}}],"schema":"https://github.com/citation-style-language/schema/raw/master/csl-citation.json"} </w:instrText>
-      </w:r>
-      <w:r>
-        <w:rPr>
-          <w:bCs/>
-        </w:rPr>
-        <w:fldChar w:fldCharType="separate"/>
-      </w:r>
-      <w:r>
-        <w:t>[2]</w:t>
-      </w:r>
-      <w:r>
-        <w:rPr>
-          <w:bCs/>
-        </w:rPr>
-        <w:fldChar w:fldCharType="end"/>
-      </w:r>
-    </w:p>
-    <w:p>
-      <w:pPr>
-        <w:pStyle w:val="ListParagraph"/>
-        <w:numPr>
-          <w:ilvl w:val="1"/>
-          <w:numId w:val="4"/>
-        </w:numPr>
         <w:jc w:val="both"/>
         <w:rPr>
           <w:bCs/>
@@ -6709,21 +6651,28 @@
     </w:p>
     <w:p>
       <w:pPr>
-        <w:jc w:val="both"/>
-        <w:rPr>
-          <w:bCs/>
-        </w:rPr>
-      </w:pPr>
-      <w:r>
+        <w:jc w:val="center"/>
         <w:rPr>
           <w:noProof/>
           <w:lang w:eastAsia="ja-JP"/>
         </w:rPr>
+      </w:pPr>
+    </w:p>
+    <w:p>
+      <w:pPr>
+        <w:keepNext/>
+        <w:jc w:val="center"/>
+      </w:pPr>
+      <w:r>
+        <w:rPr>
+          <w:noProof/>
+          <w:lang w:eastAsia="ja-JP"/>
+        </w:rPr>
         <w:lastRenderedPageBreak/>
         <w:drawing>
-          <wp:inline distT="0" distB="0" distL="0" distR="0" wp14:anchorId="73397692" wp14:editId="25286BDC">
-            <wp:extent cx="5760085" cy="2879725"/>
-            <wp:effectExtent l="0" t="0" r="0" b="0"/>
+          <wp:inline distT="0" distB="0" distL="0" distR="0" wp14:anchorId="73397692" wp14:editId="466DBA1F">
+            <wp:extent cx="3300730" cy="2005379"/>
+            <wp:effectExtent l="19050" t="19050" r="13970" b="13970"/>
             <wp:docPr id="10" name="Picture 10" descr="https://images.viblo.asia/full/b2faa243-e1aa-414a-bda6-84c2c731f379.png"/>
             <wp:cNvGraphicFramePr>
               <a:graphicFrameLocks xmlns:a="http://schemas.openxmlformats.org/drawingml/2006/main" noChangeAspect="1"/>
@@ -6737,8 +6686,215 @@
                       <a:picLocks noChangeAspect="1" noChangeArrowheads="1"/>
                     </pic:cNvPicPr>
                   </pic:nvPicPr>
+                  <pic:blipFill rotWithShape="1">
+                    <a:blip r:embed="rId16">
+                      <a:extLst>
+                        <a:ext uri="{28A0092B-C50C-407E-A947-70E740481C1C}">
+                          <a14:useLocalDpi xmlns:a14="http://schemas.microsoft.com/office/drawing/2010/main" val="0"/>
+                        </a:ext>
+                      </a:extLst>
+                    </a:blip>
+                    <a:srcRect l="13498" t="4296" r="12298" b="5527"/>
+                    <a:stretch/>
+                  </pic:blipFill>
+                  <pic:spPr bwMode="auto">
+                    <a:xfrm>
+                      <a:off x="0" y="0"/>
+                      <a:ext cx="3312019" cy="2012238"/>
+                    </a:xfrm>
+                    <a:prstGeom prst="rect">
+                      <a:avLst/>
+                    </a:prstGeom>
+                    <a:noFill/>
+                    <a:ln>
+                      <a:solidFill>
+                        <a:schemeClr val="accent1"/>
+                      </a:solidFill>
+                    </a:ln>
+                    <a:extLst>
+                      <a:ext uri="{53640926-AAD7-44D8-BBD7-CCE9431645EC}">
+                        <a14:shadowObscured xmlns:a14="http://schemas.microsoft.com/office/drawing/2010/main"/>
+                      </a:ext>
+                    </a:extLst>
+                  </pic:spPr>
+                </pic:pic>
+              </a:graphicData>
+            </a:graphic>
+          </wp:inline>
+        </w:drawing>
+      </w:r>
+    </w:p>
+    <w:p>
+      <w:pPr>
+        <w:pStyle w:val="Caption"/>
+        <w:jc w:val="center"/>
+        <w:rPr>
+          <w:bCs/>
+        </w:rPr>
+      </w:pPr>
+      <w:r>
+        <w:t>Hình 1.5</w:t>
+      </w:r>
+    </w:p>
+    <w:p>
+      <w:pPr>
+        <w:pStyle w:val="ListParagraph"/>
+        <w:numPr>
+          <w:ilvl w:val="2"/>
+          <w:numId w:val="4"/>
+        </w:numPr>
+        <w:jc w:val="both"/>
+        <w:rPr>
+          <w:bCs/>
+        </w:rPr>
+      </w:pPr>
+      <w:r>
+        <w:rPr>
+          <w:bCs/>
+        </w:rPr>
+        <w:t>K</w:t>
+      </w:r>
+      <w:r>
+        <w:rPr>
+          <w:bCs/>
+        </w:rPr>
+        <w:t>ẻ tấn công có thể dùng XSS để gửi những đoạn script độc hại tới một người dùng bất kỳ để lấy cookie, keylogging hoặc tiến hành lừa đảo</w:t>
+      </w:r>
+      <w:r>
+        <w:rPr>
+          <w:bCs/>
+        </w:rPr>
+        <w:t>.</w:t>
+      </w:r>
+    </w:p>
+    <w:p>
+      <w:pPr>
+        <w:pStyle w:val="ListParagraph"/>
+        <w:numPr>
+          <w:ilvl w:val="2"/>
+          <w:numId w:val="4"/>
+        </w:numPr>
+        <w:jc w:val="both"/>
+        <w:rPr>
+          <w:bCs/>
+        </w:rPr>
+      </w:pPr>
+      <w:r>
+        <w:rPr>
+          <w:bCs/>
+        </w:rPr>
+        <w:t>Ngoài ra trong một số trường hợp đặc biệt, lỗ hổng XSS còn có thể xảy ra ở phía máy chủ web. Điều này thường gây ra hậu quả nghiêm trọng. Kẻ tấn công có thể đọc được các file nhạy cảm trên máy chủ.</w:t>
+      </w:r>
+      <w:r>
+        <w:rPr>
+          <w:bCs/>
+        </w:rPr>
+        <w:fldChar w:fldCharType="begin"/>
+      </w:r>
+      <w:r>
+        <w:rPr>
+          <w:bCs/>
+        </w:rPr>
+        <w:instrText xml:space="preserve"> ADDIN ZOTERO_ITEM CSL_CITATION {"citationID":"sBbGBnOM","properties":{"formattedCitation":"[2]","plainCitation":"[2]","noteIndex":0},"citationItems":[{"id":8,"uris":["http://zotero.org/users/local/N9Vb2a9Q/items/FY9Q6X9W"],"itemData":{"id":8,"type":"webpage","abstract":"Trong thời đại công nghệ phát triển hiện nay, việc đảm bảo an ninh thông tin trên không gian mạng đang là vấn đề dành được nhiều sự quan tâm. Nguy cơ mất an toàn thông tin đang là mối đe dọa lớn và ng...","language":"en","title":"Tổng quan một số kỹ thuật khai thác lỗ hổng bảo mật Web (P1)","URL":"https://viblo.asia/p/tong-quan-mot-so-ky-thuat-khai-thac-lo-hong-bao-mat-web-p1-gGJ59MOP5X2","accessed":{"date-parts":[["2025",9,2]]},"issued":{"date-parts":[["2020",12,15]]}}}],"schema":"https://github.com/citation-style-language/schema/raw/master/csl-citation.json"} </w:instrText>
+      </w:r>
+      <w:r>
+        <w:rPr>
+          <w:bCs/>
+        </w:rPr>
+        <w:fldChar w:fldCharType="separate"/>
+      </w:r>
+      <w:r>
+        <w:t>[2]</w:t>
+      </w:r>
+      <w:r>
+        <w:rPr>
+          <w:bCs/>
+        </w:rPr>
+        <w:fldChar w:fldCharType="end"/>
+      </w:r>
+    </w:p>
+    <w:p>
+      <w:pPr>
+        <w:pStyle w:val="ListParagraph"/>
+        <w:numPr>
+          <w:ilvl w:val="1"/>
+          <w:numId w:val="4"/>
+        </w:numPr>
+        <w:jc w:val="both"/>
+        <w:rPr>
+          <w:b/>
+          <w:bCs/>
+        </w:rPr>
+      </w:pPr>
+      <w:r>
+        <w:rPr>
+          <w:b/>
+          <w:bCs/>
+        </w:rPr>
+        <w:t>Insecure Direct Object References</w:t>
+      </w:r>
+      <w:r>
+        <w:rPr>
+          <w:b/>
+          <w:bCs/>
+        </w:rPr>
+        <w:t xml:space="preserve">: </w:t>
+      </w:r>
+      <w:r>
+        <w:rPr>
+          <w:bCs/>
+        </w:rPr>
+        <w:t>Đây là trường hợp điển hình của việc cho rằng những gì người dùng nhập vào là tin cậy từ đó dẫn đến lỗ hổng bảo mật. Lỗ hổng này xảy ra khi chương trình cho phép người dùng truy cập các tài nguyên (dữ liệu, các tệp, cơ sở dữ liệu) mà không thực hiện quá trình kiểm soát quyền hạn (hoặc quá trình này không hoàn chỉnh) , dẫn đến kẻ tấn công có thể truy cập một cách bất hợp pháp vào các dữ liệu nhạy cảm, quan trọng trên máy chủ.</w:t>
+      </w:r>
+    </w:p>
+    <w:p>
+      <w:pPr>
+        <w:pStyle w:val="ListParagraph"/>
+        <w:numPr>
+          <w:ilvl w:val="2"/>
+          <w:numId w:val="4"/>
+        </w:numPr>
+        <w:jc w:val="both"/>
+        <w:rPr>
+          <w:bCs/>
+        </w:rPr>
+      </w:pPr>
+      <w:r>
+        <w:rPr>
+          <w:bCs/>
+        </w:rPr>
+        <w:t>Một đoạn mã có module "download.php" và cho phép người dùng tải tệp xuống sử dụng tham số là tên file để tải xuống tệp từ máy chủ. Ví dụ “download.php?file=something.txt”. Do sai sót của nhà phát triển, việc kiểm tra quyền hạn đã bị bỏ qua. Kẻ tấn công có thể sử dụng lỗ hổng này để tải về bất kì tệp nào trên hệ thống mà ứng dụng có quyền truy cập. Chẳng hạn như mã nguồn ứng dụng, tệp nhạy cảm hoặc các dữ liệu khác trên máy chủ.</w:t>
+      </w:r>
+    </w:p>
+    <w:p>
+      <w:pPr>
+        <w:keepNext/>
+        <w:jc w:val="center"/>
+      </w:pPr>
+      <w:r>
+        <w:rPr>
+          <w:noProof/>
+          <w:lang w:eastAsia="ja-JP"/>
+        </w:rPr>
+        <w:drawing>
+          <wp:inline distT="0" distB="0" distL="0" distR="0" wp14:anchorId="41AACC71" wp14:editId="6BFFCDFF">
+            <wp:extent cx="3562709" cy="1955705"/>
+            <wp:effectExtent l="19050" t="19050" r="19050" b="26035"/>
+            <wp:docPr id="13" name="Picture 13" descr="https://images.viblo.asia/full/4d14c4c4-958a-411d-8c1e-6bb4f994d2d8.png"/>
+            <wp:cNvGraphicFramePr>
+              <a:graphicFrameLocks xmlns:a="http://schemas.openxmlformats.org/drawingml/2006/main" noChangeAspect="1"/>
+            </wp:cNvGraphicFramePr>
+            <a:graphic xmlns:a="http://schemas.openxmlformats.org/drawingml/2006/main">
+              <a:graphicData uri="http://schemas.openxmlformats.org/drawingml/2006/picture">
+                <pic:pic xmlns:pic="http://schemas.openxmlformats.org/drawingml/2006/picture">
+                  <pic:nvPicPr>
+                    <pic:cNvPr id="0" name="Picture 10" descr="https://images.viblo.asia/full/4d14c4c4-958a-411d-8c1e-6bb4f994d2d8.png"/>
+                    <pic:cNvPicPr>
+                      <a:picLocks noChangeAspect="1" noChangeArrowheads="1"/>
+                    </pic:cNvPicPr>
+                  </pic:nvPicPr>
                   <pic:blipFill>
-                    <a:blip r:embed="rId12">
+                    <a:blip r:embed="rId17">
                       <a:extLst>
                         <a:ext uri="{28A0092B-C50C-407E-A947-70E740481C1C}">
                           <a14:useLocalDpi xmlns:a14="http://schemas.microsoft.com/office/drawing/2010/main" val="0"/>
@@ -6753,14 +6909,16 @@
                   <pic:spPr bwMode="auto">
                     <a:xfrm>
                       <a:off x="0" y="0"/>
-                      <a:ext cx="5760085" cy="2879725"/>
+                      <a:ext cx="3570023" cy="1959720"/>
                     </a:xfrm>
                     <a:prstGeom prst="rect">
                       <a:avLst/>
                     </a:prstGeom>
                     <a:noFill/>
                     <a:ln>
-                      <a:noFill/>
+                      <a:solidFill>
+                        <a:schemeClr val="accent1"/>
+                      </a:solidFill>
                     </a:ln>
                   </pic:spPr>
                 </pic:pic>
@@ -6772,73 +6930,34 @@
     </w:p>
     <w:p>
       <w:pPr>
-        <w:pStyle w:val="ListParagraph"/>
-        <w:ind w:left="1800"/>
-        <w:jc w:val="both"/>
-        <w:rPr>
-          <w:bCs/>
-        </w:rPr>
-      </w:pPr>
-      <w:r>
-        <w:rPr>
-          <w:bCs/>
-        </w:rPr>
-        <w:t>K</w:t>
-      </w:r>
-      <w:r>
-        <w:rPr>
-          <w:bCs/>
-        </w:rPr>
-        <w:t>ẻ tấn công có thể dùng XSS để gửi những đoạn script độc hại tới một người dùng bất kỳ để lấy cookie, keylogging hoặc tiến hành lừa đảo</w:t>
-      </w:r>
-      <w:r>
-        <w:rPr>
-          <w:bCs/>
-        </w:rPr>
-        <w:t>.</w:t>
-      </w:r>
-    </w:p>
-    <w:p>
-      <w:pPr>
-        <w:pStyle w:val="ListParagraph"/>
-        <w:ind w:left="1800"/>
-        <w:jc w:val="both"/>
-        <w:rPr>
-          <w:bCs/>
-        </w:rPr>
-      </w:pPr>
-      <w:r>
-        <w:rPr>
-          <w:bCs/>
-        </w:rPr>
-        <w:t>Ngoài ra trong một số trường hợp đặc biệt, lỗ hổng XSS còn có thể xảy ra ở phía máy chủ web. Điều này thường gây ra hậu quả nghiêm trọng. Kẻ tấn công có thể đọc được các file nhạy cảm trên máy chủ.</w:t>
-      </w:r>
-      <w:r>
-        <w:rPr>
-          <w:bCs/>
-        </w:rPr>
-        <w:fldChar w:fldCharType="begin"/>
-      </w:r>
-      <w:r>
-        <w:rPr>
-          <w:bCs/>
-        </w:rPr>
-        <w:instrText xml:space="preserve"> ADDIN ZOTERO_ITEM CSL_CITATION {"citationID":"sBbGBnOM","properties":{"formattedCitation":"[2]","plainCitation":"[2]","noteIndex":0},"citationItems":[{"id":8,"uris":["http://zotero.org/users/local/N9Vb2a9Q/items/FY9Q6X9W"],"itemData":{"id":8,"type":"webpage","abstract":"Trong thời đại công nghệ phát triển hiện nay, việc đảm bảo an ninh thông tin trên không gian mạng đang là vấn đề dành được nhiều sự quan tâm. Nguy cơ mất an toàn thông tin đang là mối đe dọa lớn và ng...","language":"en","title":"Tổng quan một số kỹ thuật khai thác lỗ hổng bảo mật Web (P1)","URL":"https://viblo.asia/p/tong-quan-mot-so-ky-thuat-khai-thac-lo-hong-bao-mat-web-p1-gGJ59MOP5X2","accessed":{"date-parts":[["2025",9,2]]},"issued":{"date-parts":[["2020",12,15]]}}}],"schema":"https://github.com/citation-style-language/schema/raw/master/csl-citation.json"} </w:instrText>
-      </w:r>
-      <w:r>
-        <w:rPr>
-          <w:bCs/>
-        </w:rPr>
-        <w:fldChar w:fldCharType="separate"/>
-      </w:r>
-      <w:r>
-        <w:t>[2]</w:t>
-      </w:r>
-      <w:r>
-        <w:rPr>
-          <w:bCs/>
-        </w:rPr>
-        <w:fldChar w:fldCharType="end"/>
+        <w:pStyle w:val="Caption"/>
+        <w:jc w:val="center"/>
+        <w:rPr>
+          <w:bCs/>
+        </w:rPr>
+      </w:pPr>
+      <w:r>
+        <w:t>Hình 1.6</w:t>
+      </w:r>
+    </w:p>
+    <w:p>
+      <w:pPr>
+        <w:pStyle w:val="ListParagraph"/>
+        <w:numPr>
+          <w:ilvl w:val="2"/>
+          <w:numId w:val="4"/>
+        </w:numPr>
+        <w:jc w:val="both"/>
+        <w:rPr>
+          <w:bCs/>
+        </w:rPr>
+      </w:pPr>
+      <w:r>
+        <w:rPr>
+          <w:bCs/>
+        </w:rPr>
+        <w:lastRenderedPageBreak/>
+        <w:t>Một ví dụ phổ biến khác là chức năng đặt lại mật khẩu dựa vào đầu vào của người dùng để xác định mật khẩu đặt lại. Sau khi nhấp vào URL hợp lệ, kẻ tấn công có thể sửa đổi trường tên người dùng trong URL để “đóng giả” người quản trị.</w:t>
       </w:r>
     </w:p>
     <w:p>
@@ -6860,22 +6979,31 @@
         </w:numPr>
         <w:jc w:val="both"/>
         <w:rPr>
-          <w:b/>
-          <w:bCs/>
-        </w:rPr>
-      </w:pPr>
-      <w:r>
-        <w:rPr>
-          <w:b/>
-          <w:bCs/>
-        </w:rPr>
-        <w:t>Lỗi cấu hình (Misconfiguration):</w:t>
-      </w:r>
-      <w:r>
-        <w:rPr>
-          <w:bCs/>
-        </w:rPr>
-        <w:t xml:space="preserve"> Đây không phải là lỗi trong mã nguồn hay hệ điều hành, mà là sai sót trong quá trình thiết lập và quản trị. Kẻ tấn công khai thác những điểm yếu này để chiếm quyền kiểm soát.</w:t>
+          <w:bCs/>
+        </w:rPr>
+      </w:pPr>
+      <w:r>
+        <w:rPr>
+          <w:b/>
+          <w:bCs/>
+        </w:rPr>
+        <w:t>Sensitive data exposure</w:t>
+      </w:r>
+      <w:r>
+        <w:rPr>
+          <w:b/>
+          <w:bCs/>
+        </w:rPr>
+        <w:t>:</w:t>
+      </w:r>
+      <w:r>
+        <w:t xml:space="preserve"> </w:t>
+      </w:r>
+      <w:r>
+        <w:rPr>
+          <w:bCs/>
+        </w:rPr>
+        <w:t>Lỗ hổng này thuộc về khía cạnh quản lý và mã hóa tài nguyên. Dữ liệu nhạy cảm phải được mã hóa mọi lúc, bao gồm cả khi gửi đi và khi lưu trữ – không được phép có ngoại lệ.</w:t>
       </w:r>
     </w:p>
     <w:p>
@@ -6892,25 +7020,92 @@
       </w:pPr>
       <w:r>
         <w:rPr>
-          <w:b/>
-          <w:bCs/>
-        </w:rPr>
-        <w:t>Directory Listing (Liệt kê thư mục):</w:t>
-      </w:r>
-      <w:r>
-        <w:rPr>
-          <w:bCs/>
-        </w:rPr>
-        <w:t xml:space="preserve"> Khi web server được cấu hình cho phép hiển thị nội dung của một thư mục, kẻ tấn công có thể dễ dàng xem danh sách tệp, bao gồm cả những tệp nhạy cảm như tệp sao lưu hay </w:t>
-      </w:r>
-      <w:bookmarkStart w:id="4" w:name="_GoBack"/>
-      <w:bookmarkEnd w:id="4"/>
-      <w:r>
-        <w:rPr>
-          <w:bCs/>
-        </w:rPr>
-        <w:t>tệp cấu hình chứa thông tin đăng nhập.</w:t>
-      </w:r>
+          <w:bCs/>
+        </w:rPr>
+        <w:t>Thông tin thẻ tín dụng và mật khẩu người dùng không bao giờ được gửi đi hoặc được lưu trữ không mã hóa. Ngoài ra, các tiêu chuẩn an ninh web đề nghị sử dụng AES (256 bit trở lên) và RSA (2048 bit trở lên).</w:t>
+      </w:r>
+    </w:p>
+    <w:p>
+      <w:pPr>
+        <w:keepNext/>
+        <w:jc w:val="center"/>
+      </w:pPr>
+      <w:r>
+        <w:rPr>
+          <w:noProof/>
+          <w:lang w:eastAsia="ja-JP"/>
+        </w:rPr>
+        <w:drawing>
+          <wp:inline distT="0" distB="0" distL="0" distR="0" wp14:anchorId="03F77048" wp14:editId="797FF09B">
+            <wp:extent cx="4025900" cy="2579426"/>
+            <wp:effectExtent l="19050" t="19050" r="12700" b="11430"/>
+            <wp:docPr id="14" name="Picture 14" descr="https://images.viblo.asia/ab9fa10c-152a-4ab2-962a-3d138ff89ef1.jpg"/>
+            <wp:cNvGraphicFramePr>
+              <a:graphicFrameLocks xmlns:a="http://schemas.openxmlformats.org/drawingml/2006/main" noChangeAspect="1"/>
+            </wp:cNvGraphicFramePr>
+            <a:graphic xmlns:a="http://schemas.openxmlformats.org/drawingml/2006/main">
+              <a:graphicData uri="http://schemas.openxmlformats.org/drawingml/2006/picture">
+                <pic:pic xmlns:pic="http://schemas.openxmlformats.org/drawingml/2006/picture">
+                  <pic:nvPicPr>
+                    <pic:cNvPr id="0" name="Picture 12" descr="https://images.viblo.asia/ab9fa10c-152a-4ab2-962a-3d138ff89ef1.jpg"/>
+                    <pic:cNvPicPr>
+                      <a:picLocks noChangeAspect="1" noChangeArrowheads="1"/>
+                    </pic:cNvPicPr>
+                  </pic:nvPicPr>
+                  <pic:blipFill>
+                    <a:blip r:embed="rId18">
+                      <a:extLst>
+                        <a:ext uri="{28A0092B-C50C-407E-A947-70E740481C1C}">
+                          <a14:useLocalDpi xmlns:a14="http://schemas.microsoft.com/office/drawing/2010/main" val="0"/>
+                        </a:ext>
+                      </a:extLst>
+                    </a:blip>
+                    <a:srcRect/>
+                    <a:stretch>
+                      <a:fillRect/>
+                    </a:stretch>
+                  </pic:blipFill>
+                  <pic:spPr bwMode="auto">
+                    <a:xfrm>
+                      <a:off x="0" y="0"/>
+                      <a:ext cx="4041349" cy="2589324"/>
+                    </a:xfrm>
+                    <a:prstGeom prst="rect">
+                      <a:avLst/>
+                    </a:prstGeom>
+                    <a:noFill/>
+                    <a:ln>
+                      <a:solidFill>
+                        <a:schemeClr val="accent1"/>
+                      </a:solidFill>
+                    </a:ln>
+                  </pic:spPr>
+                </pic:pic>
+              </a:graphicData>
+            </a:graphic>
+          </wp:inline>
+        </w:drawing>
+      </w:r>
+    </w:p>
+    <w:p>
+      <w:pPr>
+        <w:pStyle w:val="Caption"/>
+        <w:jc w:val="center"/>
+        <w:rPr>
+          <w:bCs/>
+        </w:rPr>
+      </w:pPr>
+      <w:r>
+        <w:t xml:space="preserve">Hình 5 </w:t>
+      </w:r>
+      <w:fldSimple w:instr=" SEQ Hình_5 \* ARABIC ">
+        <w:r>
+          <w:rPr>
+            <w:noProof/>
+          </w:rPr>
+          <w:t>5</w:t>
+        </w:r>
+      </w:fldSimple>
     </w:p>
     <w:p>
       <w:pPr>
@@ -6926,16 +7121,46 @@
       </w:pPr>
       <w:r>
         <w:rPr>
-          <w:b/>
-          <w:bCs/>
-        </w:rPr>
-        <w:t>Default Credentials (Thông tin đăng nhập mặc định):</w:t>
-      </w:r>
-      <w:r>
-        <w:rPr>
-          <w:bCs/>
-        </w:rPr>
-        <w:t xml:space="preserve"> Nhiều dịch vụ web vẫn giữ lại tên người dùng và mật khẩu mặc định sau khi cài đặt. Kẻ tấn công có thể sử dụng những thông tin này để truy cập trái phép.</w:t>
+          <w:bCs/>
+        </w:rPr>
+        <w:t>Việc để lộ các dữ liệu nhạy cảm có thể làm ảnh hưởng nghiêm trọng đến hệ thống, rò rỉ các thông tin có giá trị cao khiến kẻ tấn công có thể lợi dụng các thông tin này để phát động các cuộc tấn công khác nguy hiểm hơn rất nhiều.</w:t>
+      </w:r>
+    </w:p>
+    <w:p>
+      <w:pPr>
+        <w:pStyle w:val="ListParagraph"/>
+        <w:ind w:left="2520"/>
+        <w:jc w:val="both"/>
+        <w:rPr>
+          <w:bCs/>
+        </w:rPr>
+      </w:pPr>
+    </w:p>
+    <w:p>
+      <w:pPr>
+        <w:pStyle w:val="ListParagraph"/>
+        <w:numPr>
+          <w:ilvl w:val="1"/>
+          <w:numId w:val="4"/>
+        </w:numPr>
+        <w:jc w:val="both"/>
+        <w:rPr>
+          <w:b/>
+          <w:bCs/>
+        </w:rPr>
+      </w:pPr>
+      <w:r>
+        <w:rPr>
+          <w:b/>
+          <w:bCs/>
+        </w:rPr>
+        <w:t>Lỗi cấu hình (Misconfiguration):</w:t>
+      </w:r>
+      <w:r>
+        <w:rPr>
+          <w:bCs/>
+        </w:rPr>
+        <w:t xml:space="preserve"> Đây không phải là lỗi trong mã nguồn hay hệ điều hành, mà là sai sót trong quá trình thiết lập và quản trị. Kẻ tấn công khai thác những điểm yếu này để chiếm quyền kiểm soát.</w:t>
       </w:r>
     </w:p>
     <w:p>
@@ -6955,13 +7180,72 @@
           <w:b/>
           <w:bCs/>
         </w:rPr>
+        <w:t>Directory Listing (Liệt kê thư mục):</w:t>
+      </w:r>
+      <w:r>
+        <w:rPr>
+          <w:bCs/>
+        </w:rPr>
+        <w:t xml:space="preserve"> Khi web server được cấu hình cho phép hiển thị nội dung của một thư mục, kẻ tấn công có thể dễ dàng xem danh sách tệp, bao gồm cả những tệp nhạy cảm như tệp sao lưu hay tệp cấu hình chứa thông tin đăng nhập.</w:t>
+      </w:r>
+    </w:p>
+    <w:p>
+      <w:pPr>
+        <w:pStyle w:val="ListParagraph"/>
+        <w:numPr>
+          <w:ilvl w:val="2"/>
+          <w:numId w:val="4"/>
+        </w:numPr>
+        <w:jc w:val="both"/>
+        <w:rPr>
+          <w:bCs/>
+        </w:rPr>
+      </w:pPr>
+      <w:r>
+        <w:rPr>
+          <w:b/>
+          <w:bCs/>
+        </w:rPr>
+        <w:t>Default Credentials (Thông tin đăng nhập mặc định):</w:t>
+      </w:r>
+      <w:r>
+        <w:rPr>
+          <w:bCs/>
+        </w:rPr>
+        <w:t xml:space="preserve"> Nhiều dịch vụ web vẫn giữ lại tên người dùng và mật khẩu mặc định sau khi cài đặt. Kẻ tấn công có thể sử dụng những thông tin này để truy cập trái phép.</w:t>
+      </w:r>
+    </w:p>
+    <w:p>
+      <w:pPr>
+        <w:pStyle w:val="ListParagraph"/>
+        <w:numPr>
+          <w:ilvl w:val="2"/>
+          <w:numId w:val="4"/>
+        </w:numPr>
+        <w:jc w:val="both"/>
+        <w:rPr>
+          <w:bCs/>
+        </w:rPr>
+      </w:pPr>
+      <w:r>
+        <w:rPr>
+          <w:b/>
+          <w:bCs/>
+        </w:rPr>
         <w:t>Unnecessary Services (Các dịch vụ không cần thiết):</w:t>
       </w:r>
       <w:r>
         <w:rPr>
           <w:bCs/>
         </w:rPr>
-        <w:t xml:space="preserve"> Việc bật các dịch vụ không cần thiết như FTP, WebDAV, hay các cổng quản trị từ xa có thể tạo ra các "cửa sau" để kẻ tấn công xâm nhập.</w:t>
+        <w:t xml:space="preserve"> Việc bật các dịch vụ không cần thiết như FTP, WebDAV, hay các </w:t>
+      </w:r>
+      <w:r>
+        <w:rPr>
+          <w:bCs/>
+        </w:rPr>
+        <w:lastRenderedPageBreak/>
+        <w:t>cổng quản trị từ xa có thể tạo ra các "cửa sau" để kẻ tấn công xâm nhập.</w:t>
       </w:r>
     </w:p>
     <w:p>
@@ -7059,14 +7343,7 @@
         <w:rPr>
           <w:bCs/>
         </w:rPr>
-        <w:t xml:space="preserve"> Một lỗi lập trình xảy ra khi một chương trình cố gắng ghi dữ liệu vượt quá giới hạn của bộ nhớ đệm (buffer). </w:t>
-      </w:r>
-      <w:r>
-        <w:rPr>
-          <w:bCs/>
-        </w:rPr>
-        <w:lastRenderedPageBreak/>
-        <w:t>Kẻ tấn công có thể lợi dụng lỗi này để chèn và thực thi mã độc trên máy chủ. Mặc dù lỗi này phổ biến hơn ở các ứng dụng cấp thấp, nó vẫn có thể xảy ra trong các ứng dụng web và web server.</w:t>
+        <w:t xml:space="preserve"> Một lỗi lập trình xảy ra khi một chương trình cố gắng ghi dữ liệu vượt quá giới hạn của bộ nhớ đệm (buffer). Kẻ tấn công có thể lợi dụng lỗi này để chèn và thực thi mã độc trên máy chủ. Mặc dù lỗi này phổ biến hơn ở các ứng dụng cấp thấp, nó vẫn có thể xảy ra trong các ứng dụng web và web server.</w:t>
       </w:r>
     </w:p>
     <w:p>
@@ -7387,6 +7664,7 @@
           <w:b/>
           <w:bCs/>
         </w:rPr>
+        <w:lastRenderedPageBreak/>
         <w:t>Gray Hat (Mũ xám)</w:t>
       </w:r>
       <w:r>
@@ -7490,7 +7768,6 @@
           <w:b/>
           <w:bCs/>
         </w:rPr>
-        <w:lastRenderedPageBreak/>
         <w:t>Tính bí mật:</w:t>
       </w:r>
       <w:r>
@@ -7584,7 +7861,19 @@
         <w:rPr>
           <w:bCs/>
         </w:rPr>
-        <w:t>Trong trường hợp dữ liệu truyền sau khi bị chặn bắt sẽ được thay đổi và gởi về</w:t>
+        <w:t xml:space="preserve">Trong trường hợp dữ liệu </w:t>
+      </w:r>
+      <w:r>
+        <w:rPr>
+          <w:bCs/>
+        </w:rPr>
+        <w:t xml:space="preserve">được </w:t>
+      </w:r>
+      <w:r>
+        <w:rPr>
+          <w:bCs/>
+        </w:rPr>
+        <w:t>truyền sau khi bị chặn bắt sẽ được thay đổi và gởi về</w:t>
       </w:r>
       <w:r>
         <w:rPr>
@@ -7680,19 +7969,19 @@
         <w:rPr>
           <w:bCs/>
         </w:rPr>
-        <w:t>toán mã hóa sẽ cho ra ciphertext, các khái niệm này sẽ được trình bày trong Module 18</w:t>
-      </w:r>
-      <w:r>
-        <w:rPr>
-          <w:bCs/>
-        </w:rPr>
-        <w:t xml:space="preserve"> (</w:t>
-      </w:r>
-      <w:r>
-        <w:rPr>
-          <w:bCs/>
-        </w:rPr>
-        <w:t>Cryptography). Với dạng tấn công này hacker có thể thay đổi nội dung thông điệp từ</w:t>
+        <w:t>toán mã hóa sẽ</w:t>
+      </w:r>
+      <w:r>
+        <w:rPr>
+          <w:bCs/>
+        </w:rPr>
+        <w:t xml:space="preserve"> cho ra ciphertext</w:t>
+      </w:r>
+      <w:r>
+        <w:rPr>
+          <w:bCs/>
+        </w:rPr>
+        <w:t>. Với dạng tấn công này hacker có thể thay đổi nội dung thông điệp từ</w:t>
       </w:r>
       <w:r>
         <w:rPr>
@@ -7803,7 +8092,14 @@
         <w:rPr>
           <w:bCs/>
         </w:rPr>
-        <w:t>dịch vụ bằng cách gởi một số lượng rất lớn những yêu cầu kết nối, làm cho hệ thống</w:t>
+        <w:t xml:space="preserve">dịch vụ bằng cách gởi một số lượng rất lớn những </w:t>
+      </w:r>
+      <w:r>
+        <w:rPr>
+          <w:bCs/>
+        </w:rPr>
+        <w:lastRenderedPageBreak/>
+        <w:t>yêu cầu kết nối, làm cho hệ thống</w:t>
       </w:r>
       <w:r>
         <w:rPr>
@@ -7979,14 +8275,7 @@
         <w:rPr>
           <w:bCs/>
         </w:rPr>
-        <w:t xml:space="preserve">của các router hay </w:t>
-      </w:r>
-      <w:r>
-        <w:rPr>
-          <w:bCs/>
-        </w:rPr>
-        <w:lastRenderedPageBreak/>
-        <w:t>hệ thống kiểm soát truy cập trên mạng không dây dựa trên địa chỉ vật</w:t>
+        <w:t>của các router hay hệ thống kiểm soát truy cập trên mạng không dây dựa trên địa chỉ vật</w:t>
       </w:r>
       <w:r>
         <w:rPr>
@@ -8172,7 +8461,14 @@
         <w:rPr>
           <w:bCs/>
         </w:rPr>
-        <w:t>Tấn công SQL Injection có thể gây ra những hậu quả nghiêm trọng, từ việc đánh cắp thông tin nhạy cảm của người dùng (như tài khoản, mật khẩu, thông tin thẻ tín dụng) cho đến việc xóa, thay đổi hoặc chèn dữ liệu. Điều này đã được chứng minh qua các vụ tấn công lớn trong lịch sử. Ví dụ, một đợt tấn công vào tháng 12 năm 2010 đã lấy đi hàng trăm ngàn thông tin khách hàng. Nổi tiếng nhất là vụ việc hacker Albert Gonzalez đã đánh cắp 130 triệu thông tin thẻ tín dụng thông qua lỗ hổng này. Tầm quan trọng của SQL Injection đã được khẳng định khi nó đứng đầu danh sách các lỗ hổng bị tấn công nhiều nhất vào năm 2010, cho thấy tính phổ biến và hiệu quả của kỹ thuật này.</w:t>
+        <w:t xml:space="preserve">Tấn công SQL Injection có thể gây ra những hậu quả nghiêm trọng, từ việc đánh cắp thông tin nhạy cảm của người dùng (như tài khoản, mật khẩu, thông tin thẻ tín dụng) cho đến việc xóa, thay đổi hoặc chèn dữ liệu. Điều này đã được chứng minh qua các vụ tấn công lớn trong lịch sử. Ví dụ, một đợt tấn công vào tháng 12 năm 2010 đã lấy đi hàng trăm ngàn thông tin khách hàng. Nổi tiếng nhất là vụ việc hacker Albert Gonzalez đã đánh cắp 130 triệu thông tin thẻ tín dụng thông qua lỗ hổng này. Tầm quan trọng của SQL Injection đã được khẳng định </w:t>
+      </w:r>
+      <w:r>
+        <w:rPr>
+          <w:bCs/>
+        </w:rPr>
+        <w:lastRenderedPageBreak/>
+        <w:t>khi nó đứng đầu danh sách các lỗ hổng bị tấn công nhiều nhất vào năm 2010, cho thấy tính phổ biến và hiệu quả của kỹ thuật này.</w:t>
       </w:r>
     </w:p>
     <w:p>
@@ -8302,7 +8598,6 @@
           <w:b/>
           <w:bCs/>
         </w:rPr>
-        <w:lastRenderedPageBreak/>
         <w:t>statement = "SELECT * FROM users WHERE name = '" + userName + "';"</w:t>
       </w:r>
     </w:p>
@@ -8644,6 +8939,7 @@
           <w:b/>
           <w:bCs/>
         </w:rPr>
+        <w:lastRenderedPageBreak/>
         <w:t>b) Xử lý không đúng kiểu dữ liệu</w:t>
       </w:r>
       <w:r>
@@ -8846,7 +9142,6 @@
           <w:b/>
           <w:bCs/>
         </w:rPr>
-        <w:lastRenderedPageBreak/>
         <w:t>c) Blind SQL Injection (Tấ</w:t>
       </w:r>
       <w:r>
@@ -9109,6 +9404,7 @@
         <w:rPr>
           <w:bCs/>
         </w:rPr>
+        <w:lastRenderedPageBreak/>
         <w:t xml:space="preserve">Một biến thể khác là dùng lệnh </w:t>
       </w:r>
       <w:r>
@@ -9395,14 +9691,7 @@
         <w:rPr>
           <w:bCs/>
         </w:rPr>
-        <w:t xml:space="preserve">Đây là dạng tấn công nguy hiểm nhất, đặc biệt nếu ứng dụng web được thực thi với quyền quản trị hệ thống (sa). Kẻ tấn công có thể sử dụng các thủ </w:t>
-      </w:r>
-      <w:r>
-        <w:rPr>
-          <w:bCs/>
-        </w:rPr>
-        <w:lastRenderedPageBreak/>
-        <w:t>tục lưu trữ (stored procedures) có sẵn trong cơ sở dữ liệu để thực thi các lệnh trên hệ điều hành của máy chủ.</w:t>
+        <w:t>Đây là dạng tấn công nguy hiểm nhất, đặc biệt nếu ứng dụng web được thực thi với quyền quản trị hệ thống (sa). Kẻ tấn công có thể sử dụng các thủ tục lưu trữ (stored procedures) có sẵn trong cơ sở dữ liệu để thực thi các lệnh trên hệ điều hành của máy chủ.</w:t>
       </w:r>
     </w:p>
     <w:p>
@@ -9599,6 +9888,7 @@
         <w:rPr>
           <w:bCs/>
         </w:rPr>
+        <w:lastRenderedPageBreak/>
         <w:t>Có nhiều công cụ hỗ trợ tấn công SQL Injection, giúp tự động hóa quy trình tìm kiếm và khai thác lỗ hổ</w:t>
       </w:r>
       <w:r>
@@ -9809,7 +10099,6 @@
           <w:b/>
           <w:bCs/>
         </w:rPr>
-        <w:lastRenderedPageBreak/>
         <w:t>Áp dụng Prepared Statements (Câu lệnh chuẩn bị):</w:t>
       </w:r>
       <w:r>
@@ -10035,6 +10324,7 @@
           <w:b/>
           <w:bCs/>
         </w:rPr>
+        <w:lastRenderedPageBreak/>
         <w:t>Cross-Site Scripting (XSS)</w:t>
       </w:r>
       <w:r>
@@ -10142,7 +10432,6 @@
         <w:rPr>
           <w:bCs/>
         </w:rPr>
-        <w:lastRenderedPageBreak/>
         <w:t>Có ba dạng tấn công XSS chính:</w:t>
       </w:r>
     </w:p>
@@ -10280,6 +10569,7 @@
           <w:b/>
           <w:bCs/>
         </w:rPr>
+        <w:lastRenderedPageBreak/>
         <w:t>Đánh cắp Cookie:</w:t>
       </w:r>
       <w:r>
@@ -10458,7 +10748,6 @@
           <w:b/>
           <w:bCs/>
         </w:rPr>
-        <w:lastRenderedPageBreak/>
         <w:t>Mã hóa đầu ra (Output Encoding):</w:t>
       </w:r>
       <w:r>
@@ -10616,6 +10905,7 @@
         <w:rPr>
           <w:bCs/>
         </w:rPr>
+        <w:lastRenderedPageBreak/>
         <w:t>Directory Traversal, hay còn gọi là Path Traversal, là một lỗ hổng bảo mật nghiêm trọng cho phép kẻ tấn công truy cập vào các tệp tin và thư mục nằm ngoài thư mục gốc của ứng dụng web. Lỗ hổng này xảy ra khi ứng dụng web không kiểm tra hoặc lọc đầy đủ dữ liệu đầu vào của người dùng, cho phép kẻ tấn công sử dụng các chuỗi ký tự đặc biệt như ../ (để di chuyển lên một cấp thư mục) để truy vấn hệ thống tập tin của máy chủ</w:t>
       </w:r>
       <w:r>
@@ -10822,7 +11112,6 @@
         <w:rPr>
           <w:bCs/>
         </w:rPr>
-        <w:lastRenderedPageBreak/>
         <w:t xml:space="preserve">Cụ thể, chuỗi ký tự </w:t>
       </w:r>
       <w:r>
@@ -11089,6 +11378,7 @@
         <w:rPr>
           <w:bCs/>
         </w:rPr>
+        <w:lastRenderedPageBreak/>
         <w:t>Nếu cuộc tấn công này thành công, trình duyệt web của kẻ tấn công sẽ hiển thị toàn bộ nội dung của ổ đĩa C:, cho phép họ thu thập thông tin nhạy cảm.</w:t>
       </w:r>
     </w:p>
@@ -11268,7 +11558,6 @@
           <w:b/>
           <w:bCs/>
         </w:rPr>
-        <w:lastRenderedPageBreak/>
         <w:t>Cài đặt bản vá lỗi và cập nhật đầy đủ:</w:t>
       </w:r>
       <w:r>
@@ -11449,6 +11738,7 @@
         <w:rPr>
           <w:bCs/>
         </w:rPr>
+        <w:lastRenderedPageBreak/>
         <w:t>Lỗ hổng File Upload là một trong những điểm yếu nguy hiểm nhất của ứng dụng web, cho phép kẻ tấn công tải lên các tệp tin độc hại lên máy chủ. Mối nguy này xuất phát từ việc cấu hình lỏng lẻo của máy chủ web hoặc ứng dụng web</w:t>
       </w:r>
       <w:r>
@@ -11656,14 +11946,7 @@
         <w:rPr>
           <w:bCs/>
         </w:rPr>
-        <w:t xml:space="preserve">oại mã độc được sử dụng phổ biến nhất để chiếm quyền điều </w:t>
-      </w:r>
-      <w:r>
-        <w:rPr>
-          <w:bCs/>
-        </w:rPr>
-        <w:lastRenderedPageBreak/>
-        <w:t xml:space="preserve">khiển là </w:t>
+        <w:t xml:space="preserve">oại mã độc được sử dụng phổ biến nhất để chiếm quyền điều khiển là </w:t>
       </w:r>
       <w:r>
         <w:rPr>
@@ -11876,6 +12159,7 @@
           <w:b/>
           <w:bCs/>
         </w:rPr>
+        <w:lastRenderedPageBreak/>
         <w:t>Đọc và ghi tệp tin:</w:t>
       </w:r>
       <w:r>
@@ -12128,7 +12412,6 @@
           <w:b/>
           <w:bCs/>
         </w:rPr>
-        <w:lastRenderedPageBreak/>
         <w:t>Tách riêng thư mục tải lên:</w:t>
       </w:r>
       <w:r>
@@ -12272,6 +12555,7 @@
           <w:b/>
           <w:bCs/>
         </w:rPr>
+        <w:lastRenderedPageBreak/>
         <w:t>Khái niệm về Tấn công Từ chối Dịch vụ (DoS)</w:t>
       </w:r>
     </w:p>
@@ -12443,7 +12727,6 @@
         <w:rPr>
           <w:bCs/>
         </w:rPr>
-        <w:lastRenderedPageBreak/>
         <w:t>Trong môi trường tấn công DoS, có nhiều kỹ thuật khác nhau được các hacker sử dụng để làm quá tải hệ thống mục tiêu. Dưới đây là một số dạng tấn công điển hình:</w:t>
       </w:r>
     </w:p>
@@ -12551,6 +12834,7 @@
           <w:b/>
           <w:bCs/>
         </w:rPr>
+        <w:lastRenderedPageBreak/>
         <w:t>CPU Hog:</w:t>
       </w:r>
       <w:r>
@@ -12774,14 +13058,7 @@
         <w:rPr>
           <w:bCs/>
         </w:rPr>
-        <w:t xml:space="preserve">) là một hình thức tấn công DoS nhưng ở quy mô lớn hơn, được thực hiện từ nhiều máy tính khác nhau. Để thực hiện DDoS, hacker sử dụng một hệ thống mạng máy tính "ma" gọi là botnet. Mỗi máy tính trong mạng này </w:t>
-      </w:r>
-      <w:r>
-        <w:rPr>
-          <w:bCs/>
-        </w:rPr>
-        <w:lastRenderedPageBreak/>
-        <w:t>được gọi là một bot hay zombie, đã bị lây nhiễm trojan và có thể được điều khiển từ xa.</w:t>
+        <w:t>) là một hình thức tấn công DoS nhưng ở quy mô lớn hơn, được thực hiện từ nhiều máy tính khác nhau. Để thực hiện DDoS, hacker sử dụng một hệ thống mạng máy tính "ma" gọi là botnet. Mỗi máy tính trong mạng này được gọi là một bot hay zombie, đã bị lây nhiễm trojan và có thể được điều khiển từ xa.</w:t>
       </w:r>
     </w:p>
     <w:p>
@@ -12898,7 +13175,14 @@
         <w:rPr>
           <w:bCs/>
         </w:rPr>
-        <w:t>Hacker thường phát động các cuộc tấn công DDoS bằng cách ra lệnh cho tất cả các bot trong mạng botnet đồng loạt gửi các yêu cầu đến mục tiêu. Với số lượng khổng lồ các yêu cầu từ hàng nghìn, thậm chí hàng triệu bot, máy chủ nạn nhân sẽ bị quá tải ngay lập tức, dẫn đến sập hệ thống và từ chối tất cả các dịch vụ.</w:t>
+        <w:t xml:space="preserve">Hacker thường phát động các cuộc tấn công DDoS bằng cách ra lệnh cho tất cả các bot trong mạng botnet đồng loạt gửi các yêu cầu đến mục tiêu. Với số lượng khổng lồ các yêu cầu từ hàng nghìn, thậm chí </w:t>
+      </w:r>
+      <w:r>
+        <w:rPr>
+          <w:bCs/>
+        </w:rPr>
+        <w:lastRenderedPageBreak/>
+        <w:t>hàng triệu bot, máy chủ nạn nhân sẽ bị quá tải ngay lập tức, dẫn đến sập hệ thống và từ chối tất cả các dịch vụ.</w:t>
       </w:r>
     </w:p>
     <w:p>
@@ -13109,7 +13393,6 @@
         <w:rPr>
           <w:bCs/>
         </w:rPr>
-        <w:lastRenderedPageBreak/>
         <w:t>Để phòng chống các cuộc tấn công từ chối dịch vụ, cần áp dụng một chiến lược bảo mật toàn diện và đa lớp. Dưới đây là các biện pháp quan trọng:</w:t>
       </w:r>
     </w:p>
@@ -13199,6 +13482,7 @@
           <w:b/>
           <w:bCs/>
         </w:rPr>
+        <w:lastRenderedPageBreak/>
         <w:t>Intrusion Detection System (IDS):</w:t>
       </w:r>
       <w:r>
@@ -13496,14 +13780,7 @@
         <w:rPr>
           <w:bCs/>
         </w:rPr>
-        <w:t xml:space="preserve">Trong lĩnh vực an toàn hệ thống, việc bẻ khóa mật khẩu (Password Cracking) là một trong những mục tiêu đầu tiên và quan trọng nhất của tin tặc. Lý do là vì mật khẩu là thông tin then chốt để truy cập vào hệ thống. Tỉ </w:t>
-      </w:r>
-      <w:r>
-        <w:rPr>
-          <w:bCs/>
-        </w:rPr>
-        <w:lastRenderedPageBreak/>
-        <w:t>lệ thành công của các cuộc tấn công mật khẩu thường cao vì người dùng có xu hướng đặt những mật khẩu dễ nhớ, liên quan đến thông tin cá nhân như ngày sinh, tên người thân, hoặc thậm chí là sử dụng chung một mật khẩu cho nhiều dịch vụ khác nhau. Khi một mật khẩu bị lộ, các hệ thống khác cũng có thể bị ảnh hưởng.</w:t>
+        <w:t>Trong lĩnh vực an toàn hệ thống, việc bẻ khóa mật khẩu (Password Cracking) là một trong những mục tiêu đầu tiên và quan trọng nhất của tin tặc. Lý do là vì mật khẩu là thông tin then chốt để truy cập vào hệ thống. Tỉ lệ thành công của các cuộc tấn công mật khẩu thường cao vì người dùng có xu hướng đặt những mật khẩu dễ nhớ, liên quan đến thông tin cá nhân như ngày sinh, tên người thân, hoặc thậm chí là sử dụng chung một mật khẩu cho nhiều dịch vụ khác nhau. Khi một mật khẩu bị lộ, các hệ thống khác cũng có thể bị ảnh hưởng.</w:t>
       </w:r>
     </w:p>
     <w:p>
@@ -13542,6 +13819,7 @@
           <w:b/>
           <w:bCs/>
         </w:rPr>
+        <w:lastRenderedPageBreak/>
         <w:t>Các dạng tấn công mật khẩu</w:t>
       </w:r>
     </w:p>
@@ -13712,14 +13990,7 @@
         <w:rPr>
           <w:bCs/>
         </w:rPr>
-        <w:t xml:space="preserve"> Là cuộc tấn công sử dụng thuật toán vét cạn, thử mọi tổ hợp có thể có của các chữ cái (hoa và thường), số và ký hiệu. Đây là phương pháp chậm nhất nhưng hiệu quả </w:t>
-      </w:r>
-      <w:r>
-        <w:rPr>
-          <w:bCs/>
-        </w:rPr>
-        <w:lastRenderedPageBreak/>
-        <w:t>nhất, vì nó sẽ thành công nếu có đủ thời gian và sức mạnh xử lý.</w:t>
+        <w:t xml:space="preserve"> Là cuộc tấn công sử dụng thuật toán vét cạn, thử mọi tổ hợp có thể có của các chữ cái (hoa và thường), số và ký hiệu. Đây là phương pháp chậm nhất nhưng hiệu quả nhất, vì nó sẽ thành công nếu có đủ thời gian và sức mạnh xử lý.</w:t>
       </w:r>
     </w:p>
     <w:p>
@@ -13817,6 +14088,7 @@
         <w:rPr>
           <w:bCs/>
         </w:rPr>
+        <w:lastRenderedPageBreak/>
         <w:t>Cách thức lừa đảo: Kẻ gian sẽ tạo ra một trang web có tên miền gần giống Facebook (ví dụ: facebook-login-reward.com, meta-security-login.net). Họ thường gửi đường link này qua tin nhắn Messenger, email hoặc quảng cáo trên các hội nhóm với nội dung hấp dẫn như:</w:t>
       </w:r>
       <w:r>
@@ -13994,7 +14266,6 @@
           <w:b/>
           <w:bCs/>
         </w:rPr>
-        <w:lastRenderedPageBreak/>
         <w:t>John The Ripper:</w:t>
       </w:r>
       <w:r>
@@ -14070,6 +14341,7 @@
           <w:b/>
           <w:bCs/>
         </w:rPr>
+        <w:lastRenderedPageBreak/>
         <w:t>Samdump và Pwdump2:</w:t>
       </w:r>
       <w:r>
@@ -14521,7 +14793,6 @@
           <w:b/>
           <w:bCs/>
         </w:rPr>
-        <w:lastRenderedPageBreak/>
         <w:t>Input Sanitation</w:t>
       </w:r>
       <w:bookmarkEnd w:id="25"/>
@@ -14647,6 +14918,7 @@
           <w:b/>
           <w:bCs/>
         </w:rPr>
+        <w:lastRenderedPageBreak/>
         <w:t>REFERENCES</w:t>
       </w:r>
       <w:bookmarkEnd w:id="30"/>
@@ -14654,6 +14926,7 @@
     <w:p>
       <w:pPr>
         <w:pStyle w:val="Bibliography"/>
+        <w:jc w:val="both"/>
       </w:pPr>
       <w:r>
         <w:rPr>
@@ -14696,6 +14969,9 @@
         <w:pStyle w:val="Bibliography"/>
       </w:pPr>
       <w:r>
+        <w:tab/>
+      </w:r>
+      <w:r>
         <w:t>[2]</w:t>
       </w:r>
       <w:r>
@@ -14706,7 +14982,11 @@
     <w:p>
       <w:pPr>
         <w:pStyle w:val="Bibliography"/>
-      </w:pPr>
+        <w:jc w:val="both"/>
+      </w:pPr>
+      <w:r>
+        <w:tab/>
+      </w:r>
       <w:r>
         <w:t>[3]</w:t>
       </w:r>
@@ -14742,12 +15022,10 @@
       </w:pPr>
     </w:p>
     <w:sectPr>
-      <w:type w:val="continuous"/>
       <w:pgSz w:w="11906" w:h="16838" w:code="9"/>
       <w:pgMar w:top="1134" w:right="1134" w:bottom="1134" w:left="1701" w:header="720" w:footer="720" w:gutter="0"/>
       <w:pgNumType w:start="1"/>
       <w:cols w:space="720"/>
-      <w:titlePg/>
       <w:docGrid w:linePitch="360"/>
     </w:sectPr>
   </w:body>
@@ -14777,6 +15055,41 @@
     </w:p>
   </w:endnote>
 </w:endnotes>
+</file>
+
+<file path=word/footer1.xml><?xml version="1.0" encoding="utf-8"?>
+<w:ftr xmlns:wpc="http://schemas.microsoft.com/office/word/2010/wordprocessingCanvas" xmlns:cx="http://schemas.microsoft.com/office/drawing/2014/chartex" xmlns:mc="http://schemas.openxmlformats.org/markup-compatibility/2006" xmlns:o="urn:schemas-microsoft-com:office:office" xmlns:r="http://schemas.openxmlformats.org/officeDocument/2006/relationships" xmlns:m="http://schemas.openxmlformats.org/officeDocument/2006/math" xmlns:v="urn:schemas-microsoft-com:vml" xmlns:wp14="http://schemas.microsoft.com/office/word/2010/wordprocessingDrawing" xmlns:wp="http://schemas.openxmlformats.org/drawingml/2006/wordprocessingDrawing" xmlns:w10="urn:schemas-microsoft-com:office:word" xmlns:w="http://schemas.openxmlformats.org/wordprocessingml/2006/main" xmlns:w14="http://schemas.microsoft.com/office/word/2010/wordml" xmlns:w15="http://schemas.microsoft.com/office/word/2012/wordml" xmlns:w16se="http://schemas.microsoft.com/office/word/2015/wordml/symex" xmlns:wpg="http://schemas.microsoft.com/office/word/2010/wordprocessingGroup" xmlns:wpi="http://schemas.microsoft.com/office/word/2010/wordprocessingInk" xmlns:wne="http://schemas.microsoft.com/office/word/2006/wordml" xmlns:wps="http://schemas.microsoft.com/office/word/2010/wordprocessingShape" mc:Ignorable="w14 w15 w16se wp14">
+  <w:p>
+    <w:pPr>
+      <w:pStyle w:val="Footer"/>
+      <w:jc w:val="center"/>
+    </w:pPr>
+  </w:p>
+  <w:p>
+    <w:pPr>
+      <w:pStyle w:val="Footer"/>
+    </w:pPr>
+  </w:p>
+</w:ftr>
+</file>
+
+<file path=word/footer2.xml><?xml version="1.0" encoding="utf-8"?>
+<w:ftr xmlns:wpc="http://schemas.microsoft.com/office/word/2010/wordprocessingCanvas" xmlns:cx="http://schemas.microsoft.com/office/drawing/2014/chartex" xmlns:mc="http://schemas.openxmlformats.org/markup-compatibility/2006" xmlns:o="urn:schemas-microsoft-com:office:office" xmlns:r="http://schemas.openxmlformats.org/officeDocument/2006/relationships" xmlns:m="http://schemas.openxmlformats.org/officeDocument/2006/math" xmlns:v="urn:schemas-microsoft-com:vml" xmlns:wp14="http://schemas.microsoft.com/office/word/2010/wordprocessingDrawing" xmlns:wp="http://schemas.openxmlformats.org/drawingml/2006/wordprocessingDrawing" xmlns:w10="urn:schemas-microsoft-com:office:word" xmlns:w="http://schemas.openxmlformats.org/wordprocessingml/2006/main" xmlns:w14="http://schemas.microsoft.com/office/word/2010/wordml" xmlns:w15="http://schemas.microsoft.com/office/word/2012/wordml" xmlns:w16se="http://schemas.microsoft.com/office/word/2015/wordml/symex" xmlns:wpg="http://schemas.microsoft.com/office/word/2010/wordprocessingGroup" xmlns:wpi="http://schemas.microsoft.com/office/word/2010/wordprocessingInk" xmlns:wne="http://schemas.microsoft.com/office/word/2006/wordml" xmlns:wps="http://schemas.microsoft.com/office/word/2010/wordprocessingShape" mc:Ignorable="w14 w15 w16se wp14">
+  <w:p>
+    <w:pPr>
+      <w:pStyle w:val="Footer"/>
+      <w:jc w:val="center"/>
+      <w:rPr>
+        <w:noProof/>
+      </w:rPr>
+    </w:pPr>
+  </w:p>
+  <w:p>
+    <w:pPr>
+      <w:pStyle w:val="Footer"/>
+    </w:pPr>
+  </w:p>
+</w:ftr>
 </file>
 
 <file path=word/footnotes.xml><?xml version="1.0" encoding="utf-8"?>
@@ -18034,6 +18347,7 @@
   <w:style w:type="character" w:default="1" w:styleId="DefaultParagraphFont">
     <w:name w:val="Default Paragraph Font"/>
     <w:uiPriority w:val="1"/>
+    <w:semiHidden/>
     <w:unhideWhenUsed/>
   </w:style>
   <w:style w:type="table" w:default="1" w:styleId="TableNormal">
@@ -18939,7 +19253,7 @@
 </file>
 
 <file path=customXml/itemProps1.xml><?xml version="1.0" encoding="utf-8"?>
-<ds:datastoreItem xmlns:ds="http://schemas.openxmlformats.org/officeDocument/2006/customXml" ds:itemID="{2D2D164D-A1B3-434A-B8C1-144242E2001E}">
+<ds:datastoreItem xmlns:ds="http://schemas.openxmlformats.org/officeDocument/2006/customXml" ds:itemID="{E691D00F-4894-47C8-AC9C-F053B5628CDC}">
   <ds:schemaRefs>
     <ds:schemaRef ds:uri="http://schemas.openxmlformats.org/officeDocument/2006/bibliography"/>
   </ds:schemaRefs>

</xml_diff>